<commit_message>
finalizing draft for submission
</commit_message>
<xml_diff>
--- a/writeup18.docx
+++ b/writeup18.docx
@@ -1968,6 +1968,13 @@
           <w:sz w:val="22"/>
           <w:szCs w:val="22"/>
         </w:rPr>
+      </w:r>
+      <w:r>
+        <w:rPr>
+          <w:rFonts w:ascii="Times New Roman" w:hAnsi="Times New Roman"/>
+          <w:sz w:val="22"/>
+          <w:szCs w:val="22"/>
+        </w:rPr>
         <w:fldChar w:fldCharType="separate"/>
       </w:r>
       <w:r>
@@ -2185,54 +2192,22 @@
         </w:rPr>
         <w:t xml:space="preserve"> is </w:t>
       </w:r>
-      <w:del w:id="0" w:author="Vijay Singh" w:date="2021-06-03T10:25:00Z">
-        <w:r>
-          <w:rPr>
-            <w:rFonts w:ascii="Times New Roman" w:hAnsi="Times New Roman"/>
-            <w:sz w:val="22"/>
-            <w:szCs w:val="22"/>
-          </w:rPr>
-          <w:delText xml:space="preserve">the </w:delText>
-        </w:r>
-      </w:del>
-      <w:ins w:id="1" w:author="Vijay Singh" w:date="2021-06-03T10:25:00Z">
-        <w:r>
-          <w:rPr>
-            <w:rFonts w:ascii="Times New Roman" w:hAnsi="Times New Roman"/>
-            <w:sz w:val="22"/>
-            <w:szCs w:val="22"/>
-          </w:rPr>
-          <w:t xml:space="preserve">its </w:t>
-        </w:r>
-      </w:ins>
-      <w:del w:id="2" w:author="Vijay Singh" w:date="2021-06-03T10:25:00Z">
-        <w:r>
-          <w:rPr>
-            <w:rFonts w:ascii="Times New Roman" w:hAnsi="Times New Roman"/>
-            <w:sz w:val="22"/>
-            <w:szCs w:val="22"/>
-          </w:rPr>
-          <w:delText xml:space="preserve">estimate of </w:delText>
-        </w:r>
-        <w:r>
-          <w:rPr>
-            <w:rFonts w:ascii="Times New Roman" w:hAnsi="Times New Roman"/>
-            <w:sz w:val="22"/>
-            <w:szCs w:val="22"/>
-          </w:rPr>
-          <w:delText xml:space="preserve">its </w:delText>
-        </w:r>
-      </w:del>
-      <w:ins w:id="3" w:author="Vijay Singh" w:date="2021-06-03T10:24:00Z">
-        <w:r>
-          <w:rPr>
-            <w:rFonts w:ascii="Times New Roman" w:hAnsi="Times New Roman"/>
-            <w:sz w:val="22"/>
-            <w:szCs w:val="22"/>
-          </w:rPr>
-          <w:t xml:space="preserve">perceived </w:t>
-        </w:r>
-      </w:ins>
+      <w:r>
+        <w:rPr>
+          <w:rFonts w:ascii="Times New Roman" w:hAnsi="Times New Roman"/>
+          <w:sz w:val="22"/>
+          <w:szCs w:val="22"/>
+        </w:rPr>
+        <w:t xml:space="preserve">its </w:t>
+      </w:r>
+      <w:r>
+        <w:rPr>
+          <w:rFonts w:ascii="Times New Roman" w:hAnsi="Times New Roman"/>
+          <w:sz w:val="22"/>
+          <w:szCs w:val="22"/>
+        </w:rPr>
+        <w:t xml:space="preserve">perceived </w:t>
+      </w:r>
       <w:r>
         <w:rPr>
           <w:rFonts w:ascii="Times New Roman" w:hAnsi="Times New Roman"/>
@@ -2695,26 +2670,14 @@
         </w:rPr>
         <w:t>the</w:t>
       </w:r>
-      <w:ins w:id="4" w:author="Brainard, David H" w:date="2021-06-04T16:57:00Z">
-        <w:r>
-          <w:rPr>
-            <w:rFonts w:ascii="Times New Roman" w:hAnsi="Times New Roman"/>
-            <w:sz w:val="22"/>
-            <w:szCs w:val="22"/>
-          </w:rPr>
-          <w:t xml:space="preserve"> </w:t>
-        </w:r>
-      </w:ins>
-      <w:del w:id="5" w:author="Brainard, David H" w:date="2021-06-04T16:57:00Z">
-        <w:r>
-          <w:rPr>
-            <w:rFonts w:ascii="Times New Roman" w:hAnsi="Times New Roman"/>
-            <w:sz w:val="22"/>
-            <w:szCs w:val="22"/>
-          </w:rPr>
-          <w:delText xml:space="preserve">ir </w:delText>
-        </w:r>
-      </w:del>
+      <w:r>
+        <w:rPr>
+          <w:rFonts w:ascii="Times New Roman" w:hAnsi="Times New Roman"/>
+          <w:sz w:val="22"/>
+          <w:szCs w:val="22"/>
+        </w:rPr>
+        <w:t xml:space="preserve"> </w:t>
+      </w:r>
       <w:r>
         <w:rPr>
           <w:rFonts w:ascii="Times New Roman" w:hAnsi="Times New Roman"/>
@@ -2739,34 +2702,14 @@
         </w:rPr>
         <w:t xml:space="preserve"> </w:t>
       </w:r>
-      <w:del w:id="6" w:author="Brainard, David H" w:date="2021-06-04T16:57:00Z">
-        <w:r>
-          <w:rPr>
-            <w:rFonts w:ascii="Times New Roman" w:hAnsi="Times New Roman"/>
-            <w:sz w:val="22"/>
-            <w:szCs w:val="22"/>
-          </w:rPr>
-          <w:delText xml:space="preserve">and </w:delText>
-        </w:r>
-      </w:del>
-      <w:ins w:id="7" w:author="Brainard, David H" w:date="2021-06-04T16:57:00Z">
-        <w:r>
-          <w:rPr>
-            <w:rFonts w:ascii="Times New Roman" w:hAnsi="Times New Roman"/>
-            <w:sz w:val="22"/>
-            <w:szCs w:val="22"/>
-          </w:rPr>
-          <w:t>or</w:t>
-        </w:r>
-        <w:r>
-          <w:rPr>
-            <w:rFonts w:ascii="Times New Roman" w:hAnsi="Times New Roman"/>
-            <w:sz w:val="22"/>
-            <w:szCs w:val="22"/>
-          </w:rPr>
-          <w:t xml:space="preserve"> </w:t>
-        </w:r>
-      </w:ins>
+      <w:r>
+        <w:rPr>
+          <w:rFonts w:ascii="Times New Roman" w:hAnsi="Times New Roman"/>
+          <w:sz w:val="22"/>
+          <w:szCs w:val="22"/>
+        </w:rPr>
+        <w:t xml:space="preserve">or </w:t>
+      </w:r>
       <w:r>
         <w:rPr>
           <w:rFonts w:ascii="Times New Roman" w:hAnsi="Times New Roman"/>
@@ -3313,6 +3256,13 @@
           <w:szCs w:val="22"/>
         </w:rPr>
         <w:fldChar w:fldCharType="end"/>
+      </w:r>
+      <w:r>
+        <w:rPr>
+          <w:rFonts w:ascii="Times New Roman" w:hAnsi="Times New Roman"/>
+          <w:sz w:val="22"/>
+          <w:szCs w:val="22"/>
+        </w:rPr>
       </w:r>
       <w:r>
         <w:rPr>
@@ -3658,6 +3608,13 @@
           <w:sz w:val="22"/>
           <w:szCs w:val="22"/>
         </w:rPr>
+      </w:r>
+      <w:r>
+        <w:rPr>
+          <w:rFonts w:ascii="Times New Roman" w:hAnsi="Times New Roman"/>
+          <w:sz w:val="22"/>
+          <w:szCs w:val="22"/>
+        </w:rPr>
         <w:fldChar w:fldCharType="separate"/>
       </w:r>
       <w:r>
@@ -3715,46 +3672,14 @@
         </w:rPr>
         <w:t xml:space="preserve">Psychophysical methods for measuring discrimination thresholds complement </w:t>
       </w:r>
-      <w:del w:id="12" w:author="Brainard, David H [2]" w:date="2021-06-03T15:45:00Z">
-        <w:r>
-          <w:rPr>
-            <w:rFonts w:ascii="Times New Roman" w:hAnsi="Times New Roman"/>
-            <w:sz w:val="22"/>
-            <w:szCs w:val="22"/>
-          </w:rPr>
-          <w:delText>methods for measuring estimates</w:delText>
-        </w:r>
-      </w:del>
-      <w:ins w:id="13" w:author="Brainard, David H [2]" w:date="2021-06-03T15:45:00Z">
-        <w:r>
-          <w:rPr>
-            <w:rFonts w:ascii="Times New Roman" w:hAnsi="Times New Roman"/>
-            <w:sz w:val="22"/>
-            <w:szCs w:val="22"/>
-          </w:rPr>
-          <w:t>the class of experiments descr</w:t>
-        </w:r>
-      </w:ins>
-      <w:ins w:id="14" w:author="Brainard, David H [2]" w:date="2021-06-03T15:46:00Z">
-        <w:r>
-          <w:rPr>
-            <w:rFonts w:ascii="Times New Roman" w:hAnsi="Times New Roman"/>
-            <w:sz w:val="22"/>
-            <w:szCs w:val="22"/>
-          </w:rPr>
-          <w:t>ibed above.</w:t>
-        </w:r>
-      </w:ins>
-      <w:del w:id="15" w:author="Brainard, David H" w:date="2021-06-04T16:57:00Z">
-        <w:r>
-          <w:rPr>
-            <w:rFonts w:ascii="Times New Roman" w:hAnsi="Times New Roman"/>
-            <w:sz w:val="22"/>
-            <w:szCs w:val="22"/>
-          </w:rPr>
-          <w:delText>.</w:delText>
-        </w:r>
-      </w:del>
+      <w:r>
+        <w:rPr>
+          <w:rFonts w:ascii="Times New Roman" w:hAnsi="Times New Roman"/>
+          <w:sz w:val="22"/>
+          <w:szCs w:val="22"/>
+        </w:rPr>
+        <w:t>the class of experiments described above.</w:t>
+      </w:r>
       <w:r>
         <w:rPr>
           <w:rFonts w:ascii="Times New Roman" w:hAnsi="Times New Roman"/>
@@ -3763,26 +3688,14 @@
         </w:rPr>
         <w:t xml:space="preserve"> Threshold</w:t>
       </w:r>
-      <w:del w:id="16" w:author="Brainard, David H" w:date="2021-06-04T17:09:00Z">
-        <w:r>
-          <w:rPr>
-            <w:rFonts w:ascii="Times New Roman" w:hAnsi="Times New Roman"/>
-            <w:sz w:val="22"/>
-            <w:szCs w:val="22"/>
-          </w:rPr>
-          <w:delText xml:space="preserve"> measurements</w:delText>
-        </w:r>
-      </w:del>
-      <w:ins w:id="17" w:author="Brainard, David H" w:date="2021-06-04T17:09:00Z">
-        <w:r>
-          <w:rPr>
-            <w:rFonts w:ascii="Times New Roman" w:hAnsi="Times New Roman"/>
-            <w:sz w:val="22"/>
-            <w:szCs w:val="22"/>
-          </w:rPr>
-          <w:t>s</w:t>
-        </w:r>
-      </w:ins>
+      <w:r>
+        <w:rPr>
+          <w:rFonts w:ascii="Times New Roman" w:hAnsi="Times New Roman"/>
+          <w:sz w:val="22"/>
+          <w:szCs w:val="22"/>
+        </w:rPr>
+        <w:t>s</w:t>
+      </w:r>
       <w:r>
         <w:rPr>
           <w:rFonts w:ascii="Times New Roman" w:hAnsi="Times New Roman"/>
@@ -3807,120 +3720,46 @@
         </w:rPr>
         <w:t xml:space="preserve">provide </w:t>
       </w:r>
-      <w:del w:id="18" w:author="Brainard, David H" w:date="2021-06-04T16:58:00Z">
-        <w:r>
-          <w:rPr>
-            <w:rFonts w:ascii="Times New Roman" w:hAnsi="Times New Roman"/>
-            <w:sz w:val="22"/>
-            <w:szCs w:val="22"/>
-          </w:rPr>
-          <w:delText xml:space="preserve">information </w:delText>
-        </w:r>
-      </w:del>
-      <w:ins w:id="19" w:author="Brainard, David H" w:date="2021-06-04T16:58:00Z">
-        <w:r>
-          <w:rPr>
-            <w:rFonts w:ascii="Times New Roman" w:hAnsi="Times New Roman"/>
-            <w:sz w:val="22"/>
-            <w:szCs w:val="22"/>
-          </w:rPr>
-          <w:t xml:space="preserve">direct </w:t>
-        </w:r>
-      </w:ins>
-      <w:ins w:id="20" w:author="Brainard, David H" w:date="2021-06-04T17:09:00Z">
-        <w:r>
-          <w:rPr>
-            <w:rFonts w:ascii="Times New Roman" w:hAnsi="Times New Roman"/>
-            <w:sz w:val="22"/>
-            <w:szCs w:val="22"/>
-          </w:rPr>
-          <w:t>measurements</w:t>
-        </w:r>
-      </w:ins>
-      <w:ins w:id="21" w:author="Brainard, David H" w:date="2021-06-04T16:58:00Z">
-        <w:r>
-          <w:rPr>
-            <w:rFonts w:ascii="Times New Roman" w:hAnsi="Times New Roman"/>
-            <w:sz w:val="22"/>
-            <w:szCs w:val="22"/>
-          </w:rPr>
-          <w:t xml:space="preserve"> of</w:t>
-        </w:r>
-        <w:r>
-          <w:rPr>
-            <w:rFonts w:ascii="Times New Roman" w:hAnsi="Times New Roman"/>
-            <w:sz w:val="22"/>
-            <w:szCs w:val="22"/>
-          </w:rPr>
-          <w:t xml:space="preserve"> </w:t>
-        </w:r>
-      </w:ins>
-      <w:del w:id="22" w:author="Brainard, David H" w:date="2021-06-04T16:58:00Z">
-        <w:r>
-          <w:rPr>
-            <w:rFonts w:ascii="Times New Roman" w:hAnsi="Times New Roman"/>
-            <w:sz w:val="22"/>
-            <w:szCs w:val="22"/>
-          </w:rPr>
-          <w:delText xml:space="preserve">regarding the </w:delText>
-        </w:r>
-      </w:del>
-      <w:del w:id="23" w:author="Brainard, David H" w:date="2021-06-03T20:56:00Z">
-        <w:r>
-          <w:rPr>
-            <w:rFonts w:ascii="Times New Roman" w:hAnsi="Times New Roman"/>
-            <w:sz w:val="22"/>
-            <w:szCs w:val="22"/>
-          </w:rPr>
-          <w:delText xml:space="preserve">estimated </w:delText>
-        </w:r>
-      </w:del>
-      <w:ins w:id="24" w:author="Brainard, David H" w:date="2021-06-03T20:56:00Z">
-        <w:r>
-          <w:rPr>
-            <w:rFonts w:ascii="Times New Roman" w:hAnsi="Times New Roman"/>
-            <w:sz w:val="22"/>
-            <w:szCs w:val="22"/>
-          </w:rPr>
-          <w:t xml:space="preserve">perceived </w:t>
-        </w:r>
-      </w:ins>
-      <w:del w:id="25" w:author="Brainard, David H" w:date="2021-06-04T16:58:00Z">
-        <w:r>
-          <w:rPr>
-            <w:rFonts w:ascii="Times New Roman" w:hAnsi="Times New Roman"/>
-            <w:sz w:val="22"/>
-            <w:szCs w:val="22"/>
-          </w:rPr>
-          <w:delText xml:space="preserve">value </w:delText>
-        </w:r>
-        <w:r>
-          <w:rPr>
-            <w:rFonts w:ascii="Times New Roman" w:hAnsi="Times New Roman"/>
-            <w:sz w:val="22"/>
-            <w:szCs w:val="22"/>
-          </w:rPr>
-          <w:delText xml:space="preserve">of </w:delText>
-        </w:r>
-        <w:r>
-          <w:rPr>
-            <w:rFonts w:ascii="Times New Roman" w:hAnsi="Times New Roman"/>
-            <w:sz w:val="22"/>
-            <w:szCs w:val="22"/>
-          </w:rPr>
-          <w:delText>a stimulus</w:delText>
-        </w:r>
-      </w:del>
-      <w:ins w:id="26" w:author="Brainard, David H" w:date="2021-06-04T16:58:00Z">
-        <w:r>
-          <w:rPr>
-            <w:rFonts w:ascii="Times New Roman" w:hAnsi="Times New Roman"/>
-            <w:sz w:val="22"/>
-            <w:szCs w:val="22"/>
-          </w:rPr>
-          <w:t>color or lightness</w:t>
-        </w:r>
-      </w:ins>
+      <w:r>
+        <w:rPr>
+          <w:rFonts w:ascii="Times New Roman" w:hAnsi="Times New Roman"/>
+          <w:sz w:val="22"/>
+          <w:szCs w:val="22"/>
+        </w:rPr>
+        <w:t xml:space="preserve">direct </w:t>
+      </w:r>
+      <w:r>
+        <w:rPr>
+          <w:rFonts w:ascii="Times New Roman" w:hAnsi="Times New Roman"/>
+          <w:sz w:val="22"/>
+          <w:szCs w:val="22"/>
+        </w:rPr>
+        <w:t>measurements</w:t>
+      </w:r>
+      <w:r>
+        <w:rPr>
+          <w:rFonts w:ascii="Times New Roman" w:hAnsi="Times New Roman"/>
+          <w:sz w:val="22"/>
+          <w:szCs w:val="22"/>
+        </w:rPr>
+        <w:t xml:space="preserve"> of </w:t>
+      </w:r>
+      <w:r>
+        <w:rPr>
+          <w:rFonts w:ascii="Times New Roman" w:hAnsi="Times New Roman"/>
+          <w:sz w:val="22"/>
+          <w:szCs w:val="22"/>
+        </w:rPr>
+        <w:t xml:space="preserve">perceived </w:t>
+      </w:r>
+      <w:r>
+        <w:rPr>
+          <w:rFonts w:ascii="Times New Roman" w:hAnsi="Times New Roman"/>
+          <w:sz w:val="22"/>
+          <w:szCs w:val="22"/>
+        </w:rPr>
+        <w:t>color or lightness</w:t>
+      </w:r>
       <w:r>
         <w:rPr>
           <w:rFonts w:ascii="Times New Roman" w:hAnsi="Times New Roman"/>
@@ -3953,16 +3792,14 @@
         </w:rPr>
         <w:t xml:space="preserve">assess the precision of the </w:t>
       </w:r>
-      <w:ins w:id="27" w:author="Brainard, David H" w:date="2021-06-04T17:09:00Z">
-        <w:r>
-          <w:rPr>
-            <w:rFonts w:ascii="Times New Roman" w:hAnsi="Times New Roman"/>
-            <w:sz w:val="22"/>
-            <w:szCs w:val="22"/>
-          </w:rPr>
-          <w:t xml:space="preserve">underlying </w:t>
-        </w:r>
-      </w:ins>
+      <w:r>
+        <w:rPr>
+          <w:rFonts w:ascii="Times New Roman" w:hAnsi="Times New Roman"/>
+          <w:sz w:val="22"/>
+          <w:szCs w:val="22"/>
+        </w:rPr>
+        <w:t xml:space="preserve">underlying </w:t>
+      </w:r>
       <w:r>
         <w:rPr>
           <w:rFonts w:ascii="Times New Roman" w:hAnsi="Times New Roman"/>
@@ -4204,6 +4041,13 @@
           <w:sz w:val="22"/>
           <w:szCs w:val="22"/>
         </w:rPr>
+      </w:r>
+      <w:r>
+        <w:rPr>
+          <w:rFonts w:ascii="Times New Roman" w:hAnsi="Times New Roman"/>
+          <w:sz w:val="22"/>
+          <w:szCs w:val="22"/>
+        </w:rPr>
         <w:fldChar w:fldCharType="separate"/>
       </w:r>
       <w:r>
@@ -4345,46 +4189,30 @@
         </w:rPr>
         <w:t xml:space="preserve">to </w:t>
       </w:r>
-      <w:del w:id="28" w:author="Brainard, David H" w:date="2021-06-03T20:57:00Z">
-        <w:r>
-          <w:rPr>
-            <w:rFonts w:ascii="Times New Roman" w:hAnsi="Times New Roman"/>
-            <w:sz w:val="22"/>
-            <w:szCs w:val="22"/>
-          </w:rPr>
-          <w:delText>estimates</w:delText>
-        </w:r>
-      </w:del>
-      <w:ins w:id="29" w:author="Brainard, David H" w:date="2021-06-03T20:57:00Z">
-        <w:r>
-          <w:rPr>
-            <w:rFonts w:ascii="Times New Roman" w:hAnsi="Times New Roman"/>
-            <w:sz w:val="22"/>
-            <w:szCs w:val="22"/>
-          </w:rPr>
-          <w:t xml:space="preserve">suprathreshold judgments of </w:t>
-        </w:r>
-      </w:ins>
-      <w:ins w:id="30" w:author="Brainard, David H" w:date="2021-06-04T16:59:00Z">
-        <w:r>
-          <w:rPr>
-            <w:rFonts w:ascii="Times New Roman" w:hAnsi="Times New Roman"/>
-            <w:sz w:val="22"/>
-            <w:szCs w:val="22"/>
-          </w:rPr>
-          <w:t xml:space="preserve">perceived </w:t>
-        </w:r>
-      </w:ins>
-      <w:ins w:id="31" w:author="Brainard, David H" w:date="2021-06-03T20:57:00Z">
-        <w:r>
-          <w:rPr>
-            <w:rFonts w:ascii="Times New Roman" w:hAnsi="Times New Roman"/>
-            <w:sz w:val="22"/>
-            <w:szCs w:val="22"/>
-          </w:rPr>
-          <w:t>stimulus properties</w:t>
-        </w:r>
-      </w:ins>
+      <w:r>
+        <w:rPr>
+          <w:rFonts w:ascii="Times New Roman" w:hAnsi="Times New Roman"/>
+          <w:sz w:val="22"/>
+          <w:szCs w:val="22"/>
+        </w:rPr>
+        <w:t xml:space="preserve">suprathreshold judgments of </w:t>
+      </w:r>
+      <w:r>
+        <w:rPr>
+          <w:rFonts w:ascii="Times New Roman" w:hAnsi="Times New Roman"/>
+          <w:sz w:val="22"/>
+          <w:szCs w:val="22"/>
+        </w:rPr>
+        <w:t xml:space="preserve">perceived </w:t>
+      </w:r>
+      <w:r>
+        <w:rPr>
+          <w:rFonts w:ascii="Times New Roman" w:hAnsi="Times New Roman"/>
+          <w:sz w:val="22"/>
+          <w:szCs w:val="22"/>
+        </w:rPr>
+        <w:t>stimulus properties</w:t>
+      </w:r>
       <w:r>
         <w:rPr>
           <w:rFonts w:ascii="Times New Roman" w:hAnsi="Times New Roman"/>
@@ -4490,26 +4318,14 @@
         </w:rPr>
         <w:t xml:space="preserve">The </w:t>
       </w:r>
-      <w:del w:id="32" w:author="Brainard, David H" w:date="2021-06-04T17:04:00Z">
-        <w:r>
-          <w:rPr>
-            <w:rFonts w:ascii="Times New Roman" w:hAnsi="Times New Roman"/>
-            <w:sz w:val="22"/>
-            <w:szCs w:val="22"/>
-          </w:rPr>
-          <w:delText xml:space="preserve">fundamental </w:delText>
-        </w:r>
-      </w:del>
-      <w:ins w:id="33" w:author="Brainard, David H" w:date="2021-06-04T17:04:00Z">
-        <w:r>
-          <w:rPr>
-            <w:rFonts w:ascii="Times New Roman" w:hAnsi="Times New Roman"/>
-            <w:sz w:val="22"/>
-            <w:szCs w:val="22"/>
-          </w:rPr>
-          <w:t xml:space="preserve">basic </w:t>
-        </w:r>
-      </w:ins>
+      <w:r>
+        <w:rPr>
+          <w:rFonts w:ascii="Times New Roman" w:hAnsi="Times New Roman"/>
+          <w:sz w:val="22"/>
+          <w:szCs w:val="22"/>
+        </w:rPr>
+        <w:t xml:space="preserve">basic </w:t>
+      </w:r>
       <w:r>
         <w:rPr>
           <w:rFonts w:ascii="Times New Roman" w:hAnsi="Times New Roman"/>
@@ -4532,18 +4348,24 @@
           <w:sz w:val="22"/>
           <w:szCs w:val="22"/>
         </w:rPr>
-        <w:t>threshold</w:t>
-      </w:r>
-      <w:del w:id="34" w:author="Brainard, David H" w:date="2021-06-04T17:02:00Z">
-        <w:r>
-          <w:rPr>
-            <w:rFonts w:ascii="Times New Roman" w:hAnsi="Times New Roman"/>
-            <w:sz w:val="22"/>
-            <w:szCs w:val="22"/>
-          </w:rPr>
-          <w:delText>s</w:delText>
-        </w:r>
-      </w:del>
+        <w:t xml:space="preserve">threshold </w:t>
+      </w:r>
+      <w:r>
+        <w:rPr>
+          <w:rFonts w:ascii="Times New Roman" w:hAnsi="Times New Roman"/>
+          <w:sz w:val="22"/>
+          <w:szCs w:val="22"/>
+        </w:rPr>
+        <w:t xml:space="preserve">and </w:t>
+      </w:r>
+      <w:r>
+        <w:rPr>
+          <w:rFonts w:ascii="Times New Roman" w:hAnsi="Times New Roman"/>
+          <w:sz w:val="22"/>
+          <w:szCs w:val="22"/>
+        </w:rPr>
+        <w:t>suprathreshold percepts</w:t>
+      </w:r>
       <w:r>
         <w:rPr>
           <w:rFonts w:ascii="Times New Roman" w:hAnsi="Times New Roman"/>
@@ -4558,50 +4380,6 @@
           <w:sz w:val="22"/>
           <w:szCs w:val="22"/>
         </w:rPr>
-        <w:t xml:space="preserve">and </w:t>
-      </w:r>
-      <w:del w:id="35" w:author="Brainard, David H" w:date="2021-06-04T16:59:00Z">
-        <w:r>
-          <w:rPr>
-            <w:rFonts w:ascii="Times New Roman" w:hAnsi="Times New Roman"/>
-            <w:sz w:val="22"/>
-            <w:szCs w:val="22"/>
-          </w:rPr>
-          <w:delText xml:space="preserve">stimulus </w:delText>
-        </w:r>
-        <w:r>
-          <w:rPr>
-            <w:rFonts w:ascii="Times New Roman" w:hAnsi="Times New Roman"/>
-            <w:sz w:val="22"/>
-            <w:szCs w:val="22"/>
-          </w:rPr>
-          <w:delText>estimates</w:delText>
-        </w:r>
-      </w:del>
-      <w:ins w:id="36" w:author="Brainard, David H" w:date="2021-06-04T16:59:00Z">
-        <w:r>
-          <w:rPr>
-            <w:rFonts w:ascii="Times New Roman" w:hAnsi="Times New Roman"/>
-            <w:sz w:val="22"/>
-            <w:szCs w:val="22"/>
-          </w:rPr>
-          <w:t>suprathreshold percepts</w:t>
-        </w:r>
-      </w:ins>
-      <w:r>
-        <w:rPr>
-          <w:rFonts w:ascii="Times New Roman" w:hAnsi="Times New Roman"/>
-          <w:sz w:val="22"/>
-          <w:szCs w:val="22"/>
-        </w:rPr>
-        <w:t xml:space="preserve"> </w:t>
-      </w:r>
-      <w:r>
-        <w:rPr>
-          <w:rFonts w:ascii="Times New Roman" w:hAnsi="Times New Roman"/>
-          <w:sz w:val="22"/>
-          <w:szCs w:val="22"/>
-        </w:rPr>
         <w:t xml:space="preserve">are mediated by a common stimulus-response function whose properties </w:t>
       </w:r>
       <w:r>
@@ -4618,25 +4396,7 @@
           <w:sz w:val="22"/>
           <w:szCs w:val="22"/>
         </w:rPr>
-        <w:t xml:space="preserve">with viewing context. Thresholds </w:t>
-      </w:r>
-      <w:del w:id="37" w:author="Brainard, David H" w:date="2021-06-04T17:02:00Z">
-        <w:r>
-          <w:rPr>
-            <w:rFonts w:ascii="Times New Roman" w:hAnsi="Times New Roman"/>
-            <w:sz w:val="22"/>
-            <w:szCs w:val="22"/>
-          </w:rPr>
-          <w:delText xml:space="preserve">for making discriminations </w:delText>
-        </w:r>
-      </w:del>
-      <w:r>
-        <w:rPr>
-          <w:rFonts w:ascii="Times New Roman" w:hAnsi="Times New Roman"/>
-          <w:sz w:val="22"/>
-          <w:szCs w:val="22"/>
-        </w:rPr>
-        <w:t xml:space="preserve">are related to the slope of the response function, with higher slopes leading to larger response changes for a fixed stimulus change </w:t>
+        <w:t xml:space="preserve">with viewing context. Thresholds are related to the slope of the response function, with higher slopes leading to larger response changes for a fixed stimulus change </w:t>
       </w:r>
       <w:r>
         <w:rPr>
@@ -4647,26 +4407,14 @@
         <w:lastRenderedPageBreak/>
         <w:t xml:space="preserve">and thus lower thresholds. </w:t>
       </w:r>
-      <w:del w:id="38" w:author="Brainard, David H" w:date="2021-06-04T17:03:00Z">
-        <w:r>
-          <w:rPr>
-            <w:rFonts w:ascii="Times New Roman" w:hAnsi="Times New Roman"/>
-            <w:sz w:val="22"/>
-            <w:szCs w:val="22"/>
-          </w:rPr>
-          <w:delText>Estimates</w:delText>
-        </w:r>
-      </w:del>
-      <w:ins w:id="39" w:author="Brainard, David H" w:date="2021-06-04T17:03:00Z">
-        <w:r>
-          <w:rPr>
-            <w:rFonts w:ascii="Times New Roman" w:hAnsi="Times New Roman"/>
-            <w:sz w:val="22"/>
-            <w:szCs w:val="22"/>
-          </w:rPr>
-          <w:t>The magnitude of a suprathreshold percept</w:t>
-        </w:r>
-      </w:ins>
+      <w:r>
+        <w:rPr>
+          <w:rFonts w:ascii="Times New Roman" w:hAnsi="Times New Roman"/>
+          <w:sz w:val="22"/>
+          <w:szCs w:val="22"/>
+        </w:rPr>
+        <w:t>The magnitude of a suprathreshold percept</w:t>
+      </w:r>
       <w:r>
         <w:rPr>
           <w:rFonts w:ascii="Times New Roman" w:hAnsi="Times New Roman"/>
@@ -4675,34 +4423,14 @@
         </w:rPr>
         <w:t xml:space="preserve">, on the other hand, </w:t>
       </w:r>
-      <w:del w:id="40" w:author="Brainard, David H" w:date="2021-06-04T17:03:00Z">
-        <w:r>
-          <w:rPr>
-            <w:rFonts w:ascii="Times New Roman" w:hAnsi="Times New Roman"/>
-            <w:sz w:val="22"/>
-            <w:szCs w:val="22"/>
-          </w:rPr>
-          <w:delText xml:space="preserve">are </w:delText>
-        </w:r>
-      </w:del>
-      <w:ins w:id="41" w:author="Brainard, David H" w:date="2021-06-04T17:03:00Z">
-        <w:r>
-          <w:rPr>
-            <w:rFonts w:ascii="Times New Roman" w:hAnsi="Times New Roman"/>
-            <w:sz w:val="22"/>
-            <w:szCs w:val="22"/>
-          </w:rPr>
-          <w:t>is</w:t>
-        </w:r>
-        <w:r>
-          <w:rPr>
-            <w:rFonts w:ascii="Times New Roman" w:hAnsi="Times New Roman"/>
-            <w:sz w:val="22"/>
-            <w:szCs w:val="22"/>
-          </w:rPr>
-          <w:t xml:space="preserve"> </w:t>
-        </w:r>
-      </w:ins>
+      <w:r>
+        <w:rPr>
+          <w:rFonts w:ascii="Times New Roman" w:hAnsi="Times New Roman"/>
+          <w:sz w:val="22"/>
+          <w:szCs w:val="22"/>
+        </w:rPr>
+        <w:t xml:space="preserve">is </w:t>
+      </w:r>
       <w:r>
         <w:rPr>
           <w:rFonts w:ascii="Times New Roman" w:hAnsi="Times New Roman"/>
@@ -4711,26 +4439,14 @@
         </w:rPr>
         <w:t>related to the value of the response function</w:t>
       </w:r>
-      <w:ins w:id="42" w:author="Brainard, David H" w:date="2021-06-04T17:05:00Z">
-        <w:r>
-          <w:rPr>
-            <w:rFonts w:ascii="Times New Roman" w:hAnsi="Times New Roman"/>
-            <w:sz w:val="22"/>
-            <w:szCs w:val="22"/>
-          </w:rPr>
-          <w:t xml:space="preserve"> produced by the stimulus being judged</w:t>
-        </w:r>
-      </w:ins>
-      <w:del w:id="43" w:author="Brainard, David H" w:date="2021-06-04T17:05:00Z">
-        <w:r>
-          <w:rPr>
-            <w:rFonts w:ascii="Times New Roman" w:hAnsi="Times New Roman"/>
-            <w:sz w:val="22"/>
-            <w:szCs w:val="22"/>
-          </w:rPr>
-          <w:delText>, which provides the magnitude of the response</w:delText>
-        </w:r>
-      </w:del>
+      <w:r>
+        <w:rPr>
+          <w:rFonts w:ascii="Times New Roman" w:hAnsi="Times New Roman"/>
+          <w:sz w:val="22"/>
+          <w:szCs w:val="22"/>
+        </w:rPr>
+        <w:t xml:space="preserve"> produced by the stimulus being judged</w:t>
+      </w:r>
       <w:r>
         <w:rPr>
           <w:rFonts w:ascii="Times New Roman" w:hAnsi="Times New Roman"/>
@@ -4739,26 +4455,14 @@
         </w:rPr>
         <w:t xml:space="preserve">. </w:t>
       </w:r>
-      <w:del w:id="44" w:author="Brainard, David H" w:date="2021-06-04T17:05:00Z">
-        <w:r>
-          <w:rPr>
-            <w:rFonts w:ascii="Times New Roman" w:hAnsi="Times New Roman"/>
-            <w:sz w:val="22"/>
-            <w:szCs w:val="22"/>
-          </w:rPr>
-          <w:delText>The stability of a perceptual estimate under different viewing conditions is directly related to perceptual constancy. However, although</w:delText>
-        </w:r>
-      </w:del>
-      <w:ins w:id="45" w:author="Brainard, David H" w:date="2021-06-04T17:05:00Z">
-        <w:r>
-          <w:rPr>
-            <w:rFonts w:ascii="Times New Roman" w:hAnsi="Times New Roman"/>
-            <w:sz w:val="22"/>
-            <w:szCs w:val="22"/>
-          </w:rPr>
-          <w:t>Although</w:t>
-        </w:r>
-      </w:ins>
+      <w:r>
+        <w:rPr>
+          <w:rFonts w:ascii="Times New Roman" w:hAnsi="Times New Roman"/>
+          <w:sz w:val="22"/>
+          <w:szCs w:val="22"/>
+        </w:rPr>
+        <w:t>Although</w:t>
+      </w:r>
       <w:r>
         <w:rPr>
           <w:rFonts w:ascii="Times New Roman" w:hAnsi="Times New Roman"/>
@@ -4983,6 +4687,13 @@
           <w:szCs w:val="22"/>
         </w:rPr>
         <w:fldChar w:fldCharType="end"/>
+      </w:r>
+      <w:r>
+        <w:rPr>
+          <w:rFonts w:ascii="Times New Roman" w:hAnsi="Times New Roman"/>
+          <w:sz w:val="22"/>
+          <w:szCs w:val="22"/>
+        </w:rPr>
       </w:r>
       <w:r>
         <w:rPr>
@@ -5559,6 +5270,13 @@
           <w:sz w:val="22"/>
           <w:szCs w:val="22"/>
         </w:rPr>
+      </w:r>
+      <w:r>
+        <w:rPr>
+          <w:rFonts w:ascii="Times New Roman" w:hAnsi="Times New Roman"/>
+          <w:sz w:val="22"/>
+          <w:szCs w:val="22"/>
+        </w:rPr>
         <w:fldChar w:fldCharType="separate"/>
       </w:r>
       <w:r>
@@ -5584,25 +5302,7 @@
           <w:sz w:val="22"/>
           <w:szCs w:val="22"/>
         </w:rPr>
-        <w:t>, rather than a change in the object property of interest (</w:t>
-      </w:r>
-      <w:proofErr w:type="gramStart"/>
-      <w:r>
-        <w:rPr>
-          <w:rFonts w:ascii="Times New Roman" w:hAnsi="Times New Roman"/>
-          <w:sz w:val="22"/>
-          <w:szCs w:val="22"/>
-        </w:rPr>
-        <w:t>e.g.</w:t>
-      </w:r>
-      <w:proofErr w:type="gramEnd"/>
-      <w:r>
-        <w:rPr>
-          <w:rFonts w:ascii="Times New Roman" w:hAnsi="Times New Roman"/>
-          <w:sz w:val="22"/>
-          <w:szCs w:val="22"/>
-        </w:rPr>
-        <w:t xml:space="preserve"> surface reflectance)</w:t>
+        <w:t>, rather than a change in the object property of interest (e.g. surface reflectance)</w:t>
       </w:r>
       <w:r>
         <w:rPr>
@@ -5636,16 +5336,14 @@
         </w:rPr>
         <w:t>How</w:t>
       </w:r>
-      <w:ins w:id="46" w:author="Vijay Singh" w:date="2021-06-01T12:03:00Z">
-        <w:r>
-          <w:rPr>
-            <w:rFonts w:ascii="Times New Roman" w:hAnsi="Times New Roman"/>
-            <w:sz w:val="22"/>
-            <w:szCs w:val="22"/>
-          </w:rPr>
-          <w:t>ever,</w:t>
-        </w:r>
-      </w:ins>
+      <w:r>
+        <w:rPr>
+          <w:rFonts w:ascii="Times New Roman" w:hAnsi="Times New Roman"/>
+          <w:sz w:val="22"/>
+          <w:szCs w:val="22"/>
+        </w:rPr>
+        <w:t>ever,</w:t>
+      </w:r>
       <w:r>
         <w:rPr>
           <w:rFonts w:ascii="Times New Roman" w:hAnsi="Times New Roman"/>
@@ -5654,16 +5352,14 @@
         </w:rPr>
         <w:t xml:space="preserve"> </w:t>
       </w:r>
-      <w:ins w:id="47" w:author="Vijay Singh" w:date="2021-06-01T12:03:00Z">
-        <w:r>
-          <w:rPr>
-            <w:rFonts w:ascii="Times New Roman" w:hAnsi="Times New Roman"/>
-            <w:sz w:val="22"/>
-            <w:szCs w:val="22"/>
-          </w:rPr>
-          <w:t xml:space="preserve">how </w:t>
-        </w:r>
-      </w:ins>
+      <w:r>
+        <w:rPr>
+          <w:rFonts w:ascii="Times New Roman" w:hAnsi="Times New Roman"/>
+          <w:sz w:val="22"/>
+          <w:szCs w:val="22"/>
+        </w:rPr>
+        <w:t xml:space="preserve">how </w:t>
+      </w:r>
       <w:r>
         <w:rPr>
           <w:rFonts w:ascii="Times New Roman" w:hAnsi="Times New Roman"/>
@@ -5744,26 +5440,14 @@
         </w:rPr>
         <w:t xml:space="preserve">perceptual </w:t>
       </w:r>
-      <w:del w:id="48" w:author="Brainard, David H" w:date="2021-06-03T20:58:00Z">
-        <w:r>
-          <w:rPr>
-            <w:rFonts w:ascii="Times New Roman" w:hAnsi="Times New Roman"/>
-            <w:sz w:val="22"/>
-            <w:szCs w:val="22"/>
-          </w:rPr>
-          <w:delText xml:space="preserve">estimates </w:delText>
-        </w:r>
-      </w:del>
-      <w:ins w:id="49" w:author="Brainard, David H" w:date="2021-06-03T20:58:00Z">
-        <w:r>
-          <w:rPr>
-            <w:rFonts w:ascii="Times New Roman" w:hAnsi="Times New Roman"/>
-            <w:sz w:val="22"/>
-            <w:szCs w:val="22"/>
-          </w:rPr>
-          <w:t xml:space="preserve">judgments </w:t>
-        </w:r>
-      </w:ins>
+      <w:r>
+        <w:rPr>
+          <w:rFonts w:ascii="Times New Roman" w:hAnsi="Times New Roman"/>
+          <w:sz w:val="22"/>
+          <w:szCs w:val="22"/>
+        </w:rPr>
+        <w:t xml:space="preserve">judgments </w:t>
+      </w:r>
       <w:r>
         <w:rPr>
           <w:rFonts w:ascii="Times New Roman" w:hAnsi="Times New Roman"/>
@@ -6090,6 +5774,13 @@
           <w:sz w:val="22"/>
           <w:szCs w:val="22"/>
         </w:rPr>
+      </w:r>
+      <w:r>
+        <w:rPr>
+          <w:rFonts w:ascii="Times New Roman" w:hAnsi="Times New Roman"/>
+          <w:sz w:val="22"/>
+          <w:szCs w:val="22"/>
+        </w:rPr>
         <w:fldChar w:fldCharType="separate"/>
       </w:r>
       <w:r>
@@ -7948,6 +7639,13 @@
           <w:szCs w:val="22"/>
         </w:rPr>
         <w:fldChar w:fldCharType="end"/>
+      </w:r>
+      <w:r>
+        <w:rPr>
+          <w:rFonts w:ascii="Times New Roman" w:hAnsi="Times New Roman"/>
+          <w:sz w:val="22"/>
+          <w:szCs w:val="22"/>
+        </w:rPr>
       </w:r>
       <w:r>
         <w:rPr>
@@ -10461,32 +10159,6 @@
           <m:t>=0</m:t>
         </m:r>
       </m:oMath>
-      <w:del w:id="50" w:author="Singh, Vijay" w:date="2021-06-02T11:28:00Z">
-        <w:r>
-          <w:rPr>
-            <w:rFonts w:ascii="Times New Roman" w:hAnsi="Times New Roman"/>
-            <w:sz w:val="22"/>
-            <w:szCs w:val="22"/>
-          </w:rPr>
-          <w:delText>=</w:delText>
-        </w:r>
-        <w:r>
-          <w:rPr>
-            <w:rFonts w:ascii="Times New Roman" w:hAnsi="Times New Roman"/>
-            <w:sz w:val="22"/>
-            <w:szCs w:val="22"/>
-          </w:rPr>
-          <w:delText xml:space="preserve"> 0</w:delText>
-        </w:r>
-        <w:r>
-          <w:rPr>
-            <w:rFonts w:ascii="Times New Roman" w:hAnsi="Times New Roman"/>
-            <w:sz w:val="22"/>
-            <w:szCs w:val="22"/>
-          </w:rPr>
-          <w:delText>.0</w:delText>
-        </w:r>
-      </w:del>
       <w:r>
         <w:rPr>
           <w:rFonts w:ascii="Times New Roman" w:hAnsi="Times New Roman"/>
@@ -10963,26 +10635,14 @@
         </w:rPr>
         <w:t xml:space="preserve">model </w:t>
       </w:r>
-      <w:ins w:id="51" w:author="Vijay Singh" w:date="2021-06-03T10:42:00Z">
-        <w:r>
-          <w:rPr>
-            <w:rFonts w:ascii="Times New Roman" w:hAnsi="Times New Roman"/>
-            <w:sz w:val="22"/>
-            <w:szCs w:val="22"/>
-          </w:rPr>
-          <w:t>provides</w:t>
-        </w:r>
-      </w:ins>
-      <w:ins w:id="52" w:author="Vijay Singh" w:date="2021-06-03T10:43:00Z">
-        <w:r>
-          <w:rPr>
-            <w:rFonts w:ascii="Times New Roman" w:hAnsi="Times New Roman"/>
-            <w:sz w:val="22"/>
-            <w:szCs w:val="22"/>
-          </w:rPr>
-          <w:t xml:space="preserve"> a straightforward way to </w:t>
-        </w:r>
-      </w:ins>
+      <w:r>
+        <w:rPr>
+          <w:rFonts w:ascii="Times New Roman" w:hAnsi="Times New Roman"/>
+          <w:sz w:val="22"/>
+          <w:szCs w:val="22"/>
+        </w:rPr>
+        <w:t xml:space="preserve">provides a straightforward way to </w:t>
+      </w:r>
       <w:r>
         <w:rPr>
           <w:rFonts w:ascii="Times New Roman" w:hAnsi="Times New Roman"/>
@@ -10991,76 +10651,46 @@
         </w:rPr>
         <w:t xml:space="preserve">incorporate </w:t>
       </w:r>
-      <w:ins w:id="53" w:author="Singh, Vijay" w:date="2021-06-02T11:41:00Z">
-        <w:r>
-          <w:rPr>
-            <w:rFonts w:ascii="Times New Roman" w:hAnsi="Times New Roman"/>
-            <w:sz w:val="22"/>
-            <w:szCs w:val="22"/>
-          </w:rPr>
-          <w:t>features of human physiology</w:t>
-        </w:r>
-      </w:ins>
-      <w:ins w:id="54" w:author="Vijay Singh" w:date="2021-06-03T10:43:00Z">
-        <w:r>
-          <w:rPr>
-            <w:rFonts w:ascii="Times New Roman" w:hAnsi="Times New Roman"/>
-            <w:sz w:val="22"/>
-            <w:szCs w:val="22"/>
-          </w:rPr>
-          <w:t>. Here, these include</w:t>
-        </w:r>
-      </w:ins>
-      <w:ins w:id="55" w:author="Singh, Vijay" w:date="2021-06-02T11:41:00Z">
-        <w:r>
-          <w:rPr>
-            <w:rFonts w:ascii="Times New Roman" w:hAnsi="Times New Roman"/>
-            <w:sz w:val="22"/>
-            <w:szCs w:val="22"/>
-          </w:rPr>
-          <w:t xml:space="preserve"> </w:t>
-        </w:r>
-      </w:ins>
-      <w:ins w:id="56" w:author="Singh, Vijay" w:date="2021-06-02T11:42:00Z">
-        <w:del w:id="57" w:author="Vijay Singh" w:date="2021-06-03T10:43:00Z">
-          <w:r>
-            <w:rPr>
-              <w:rFonts w:ascii="Times New Roman" w:hAnsi="Times New Roman"/>
-              <w:sz w:val="22"/>
-              <w:szCs w:val="22"/>
-            </w:rPr>
-            <w:delText xml:space="preserve">such as </w:delText>
-          </w:r>
-        </w:del>
-      </w:ins>
-      <w:del w:id="58" w:author="Brainard, David H" w:date="2021-06-04T16:55:00Z">
-        <w:r>
-          <w:rPr>
-            <w:rFonts w:ascii="Times New Roman" w:hAnsi="Times New Roman"/>
-            <w:sz w:val="22"/>
-            <w:szCs w:val="22"/>
-          </w:rPr>
-          <w:delText xml:space="preserve">the </w:delText>
-        </w:r>
-      </w:del>
-      <w:ins w:id="59" w:author="Vijay Singh" w:date="2021-06-03T10:44:00Z">
-        <w:r>
-          <w:rPr>
-            <w:rFonts w:ascii="Times New Roman" w:hAnsi="Times New Roman"/>
-            <w:sz w:val="22"/>
-            <w:szCs w:val="22"/>
-          </w:rPr>
-          <w:t>optical blur</w:t>
-        </w:r>
-        <w:r>
-          <w:rPr>
-            <w:rFonts w:ascii="Times New Roman" w:hAnsi="Times New Roman"/>
-            <w:sz w:val="22"/>
-            <w:szCs w:val="22"/>
-          </w:rPr>
-          <w:t xml:space="preserve"> </w:t>
-        </w:r>
-      </w:ins>
+      <w:r>
+        <w:rPr>
+          <w:rFonts w:ascii="Times New Roman" w:hAnsi="Times New Roman"/>
+          <w:sz w:val="22"/>
+          <w:szCs w:val="22"/>
+        </w:rPr>
+        <w:t>features of human physiology</w:t>
+      </w:r>
+      <w:r>
+        <w:rPr>
+          <w:rFonts w:ascii="Times New Roman" w:hAnsi="Times New Roman"/>
+          <w:sz w:val="22"/>
+          <w:szCs w:val="22"/>
+        </w:rPr>
+        <w:t>. Here, these include</w:t>
+      </w:r>
+      <w:r>
+        <w:rPr>
+          <w:rFonts w:ascii="Times New Roman" w:hAnsi="Times New Roman"/>
+          <w:sz w:val="22"/>
+          <w:szCs w:val="22"/>
+        </w:rPr>
+        <w:t xml:space="preserve"> </w:t>
+      </w:r>
+      <w:r>
+        <w:rPr>
+          <w:rFonts w:ascii="Times New Roman" w:hAnsi="Times New Roman"/>
+          <w:sz w:val="22"/>
+          <w:szCs w:val="22"/>
+        </w:rPr>
+        <w:t>optical blur</w:t>
+      </w:r>
+      <w:r>
+        <w:rPr>
+          <w:rFonts w:ascii="Times New Roman" w:hAnsi="Times New Roman"/>
+          <w:sz w:val="22"/>
+          <w:szCs w:val="22"/>
+        </w:rPr>
+        <w:t xml:space="preserve"> </w:t>
+      </w:r>
       <w:r>
         <w:rPr>
           <w:rFonts w:ascii="Times New Roman" w:hAnsi="Times New Roman"/>
@@ -11102,64 +10732,22 @@
         </w:rPr>
         <w:fldChar w:fldCharType="end"/>
       </w:r>
-      <w:ins w:id="60" w:author="Vijay Singh" w:date="2021-06-03T10:45:00Z">
-        <w:del w:id="61" w:author="Brainard, David H" w:date="2021-06-04T16:56:00Z">
-          <w:r>
-            <w:rPr>
-              <w:rFonts w:ascii="Times New Roman" w:hAnsi="Times New Roman"/>
-              <w:sz w:val="22"/>
-              <w:szCs w:val="22"/>
-            </w:rPr>
-            <w:delText>[ADD CITATI</w:delText>
-          </w:r>
-          <w:r>
-            <w:rPr>
-              <w:rFonts w:ascii="Times New Roman" w:hAnsi="Times New Roman"/>
-              <w:sz w:val="22"/>
-              <w:szCs w:val="22"/>
-            </w:rPr>
-            <w:delText>O</w:delText>
-          </w:r>
-          <w:r>
-            <w:rPr>
-              <w:rFonts w:ascii="Times New Roman" w:hAnsi="Times New Roman"/>
-              <w:sz w:val="22"/>
-              <w:szCs w:val="22"/>
-            </w:rPr>
-            <w:delText xml:space="preserve">N] </w:delText>
-          </w:r>
-        </w:del>
-      </w:ins>
-      <w:ins w:id="62" w:author="Vijay Singh" w:date="2021-06-03T10:44:00Z">
-        <w:r>
-          <w:rPr>
-            <w:rFonts w:ascii="Times New Roman" w:hAnsi="Times New Roman"/>
-            <w:sz w:val="22"/>
-            <w:szCs w:val="22"/>
-          </w:rPr>
-          <w:t>and th</w:t>
-        </w:r>
-      </w:ins>
-      <w:ins w:id="63" w:author="Vijay Singh" w:date="2021-06-03T10:45:00Z">
-        <w:r>
-          <w:rPr>
-            <w:rFonts w:ascii="Times New Roman" w:hAnsi="Times New Roman"/>
-            <w:sz w:val="22"/>
-            <w:szCs w:val="22"/>
-          </w:rPr>
-          <w:t>e</w:t>
-        </w:r>
-      </w:ins>
-      <w:ins w:id="64" w:author="Vijay Singh" w:date="2021-06-03T10:44:00Z">
-        <w:r>
-          <w:rPr>
-            <w:rFonts w:ascii="Times New Roman" w:hAnsi="Times New Roman"/>
-            <w:sz w:val="22"/>
-            <w:szCs w:val="22"/>
-          </w:rPr>
-          <w:t xml:space="preserve"> </w:t>
-        </w:r>
-      </w:ins>
+      <w:r>
+        <w:rPr>
+          <w:rFonts w:ascii="Times New Roman" w:hAnsi="Times New Roman"/>
+          <w:sz w:val="22"/>
+          <w:szCs w:val="22"/>
+        </w:rPr>
+        <w:t>and the</w:t>
+      </w:r>
+      <w:r>
+        <w:rPr>
+          <w:rFonts w:ascii="Times New Roman" w:hAnsi="Times New Roman"/>
+          <w:sz w:val="22"/>
+          <w:szCs w:val="22"/>
+        </w:rPr>
+        <w:t xml:space="preserve"> </w:t>
+      </w:r>
       <w:r>
         <w:rPr>
           <w:rFonts w:ascii="Times New Roman" w:hAnsi="Times New Roman"/>
@@ -11202,26 +10790,22 @@
         </w:rPr>
         <w:t xml:space="preserve"> </w:t>
       </w:r>
-      <w:ins w:id="65" w:author="Singh, Vijay" w:date="2021-06-02T11:43:00Z">
-        <w:r>
-          <w:rPr>
-            <w:rFonts w:ascii="Times New Roman" w:hAnsi="Times New Roman"/>
-            <w:sz w:val="22"/>
-            <w:szCs w:val="22"/>
-          </w:rPr>
-          <w:t>in the retina</w:t>
-        </w:r>
-      </w:ins>
-      <w:ins w:id="66" w:author="Vijay Singh" w:date="2021-06-03T10:40:00Z">
-        <w:r>
-          <w:rPr>
-            <w:rFonts w:ascii="Times New Roman" w:hAnsi="Times New Roman"/>
-            <w:sz w:val="22"/>
-            <w:szCs w:val="22"/>
-          </w:rPr>
-          <w:t xml:space="preserve"> </w:t>
-        </w:r>
-      </w:ins>
+      <w:r>
+        <w:rPr>
+          <w:rFonts w:ascii="Times New Roman" w:hAnsi="Times New Roman"/>
+          <w:sz w:val="22"/>
+          <w:szCs w:val="22"/>
+        </w:rPr>
+        <w:t>in the retina</w:t>
+      </w:r>
+      <w:r>
+        <w:rPr>
+          <w:rFonts w:ascii="Times New Roman" w:hAnsi="Times New Roman"/>
+          <w:sz w:val="22"/>
+          <w:szCs w:val="22"/>
+        </w:rPr>
+        <w:t xml:space="preserve"> </w:t>
+      </w:r>
       <w:r>
         <w:rPr>
           <w:rFonts w:ascii="Times New Roman" w:hAnsi="Times New Roman"/>
@@ -11263,187 +10847,14 @@
         </w:rPr>
         <w:fldChar w:fldCharType="end"/>
       </w:r>
-      <w:ins w:id="67" w:author="Vijay Singh" w:date="2021-06-03T10:40:00Z">
-        <w:del w:id="68" w:author="Brainard, David H" w:date="2021-06-04T16:54:00Z">
-          <w:r>
-            <w:rPr>
-              <w:rFonts w:ascii="Times New Roman" w:hAnsi="Times New Roman"/>
-              <w:sz w:val="22"/>
-              <w:szCs w:val="22"/>
-            </w:rPr>
-            <w:delText>[ref Rod</w:delText>
-          </w:r>
-        </w:del>
-      </w:ins>
-      <w:ins w:id="69" w:author="Vijay Singh" w:date="2021-06-03T10:41:00Z">
-        <w:del w:id="70" w:author="Brainard, David H" w:date="2021-06-04T16:54:00Z">
-          <w:r>
-            <w:rPr>
-              <w:rFonts w:ascii="Times New Roman" w:hAnsi="Times New Roman"/>
-              <w:sz w:val="22"/>
-              <w:szCs w:val="22"/>
-            </w:rPr>
-            <w:delText>e</w:delText>
-          </w:r>
-        </w:del>
-      </w:ins>
-      <w:ins w:id="71" w:author="Vijay Singh" w:date="2021-06-03T10:40:00Z">
-        <w:del w:id="72" w:author="Brainard, David H" w:date="2021-06-04T16:54:00Z">
-          <w:r>
-            <w:rPr>
-              <w:rFonts w:ascii="Times New Roman" w:hAnsi="Times New Roman"/>
-              <w:sz w:val="22"/>
-              <w:szCs w:val="22"/>
-            </w:rPr>
-            <w:delText>ick</w:delText>
-          </w:r>
-        </w:del>
-      </w:ins>
-      <w:ins w:id="73" w:author="Vijay Singh" w:date="2021-06-03T10:41:00Z">
-        <w:del w:id="74" w:author="Brainard, David H" w:date="2021-06-04T16:54:00Z">
-          <w:r>
-            <w:rPr>
-              <w:rFonts w:ascii="Times New Roman" w:hAnsi="Times New Roman"/>
-              <w:sz w:val="22"/>
-              <w:szCs w:val="22"/>
-            </w:rPr>
-            <w:delText xml:space="preserve"> DAVID ADDS CITATION</w:delText>
-          </w:r>
-        </w:del>
-      </w:ins>
-      <w:ins w:id="75" w:author="Vijay Singh" w:date="2021-06-03T10:40:00Z">
-        <w:del w:id="76" w:author="Brainard, David H" w:date="2021-06-04T16:54:00Z">
-          <w:r>
-            <w:rPr>
-              <w:rFonts w:ascii="Times New Roman" w:hAnsi="Times New Roman"/>
-              <w:sz w:val="22"/>
-              <w:szCs w:val="22"/>
-            </w:rPr>
-            <w:delText>]</w:delText>
-          </w:r>
-        </w:del>
-      </w:ins>
-      <w:ins w:id="77" w:author="Singh, Vijay" w:date="2021-06-02T11:43:00Z">
-        <w:del w:id="78" w:author="Vijay Singh" w:date="2021-06-03T10:43:00Z">
-          <w:r>
-            <w:rPr>
-              <w:rFonts w:ascii="Times New Roman" w:hAnsi="Times New Roman"/>
-              <w:sz w:val="22"/>
-              <w:szCs w:val="22"/>
-            </w:rPr>
-            <w:delText>,</w:delText>
-          </w:r>
-        </w:del>
-      </w:ins>
-      <w:ins w:id="79" w:author="Vijay Singh" w:date="2021-06-03T10:43:00Z">
-        <w:r>
-          <w:rPr>
-            <w:rFonts w:ascii="Times New Roman" w:hAnsi="Times New Roman"/>
-            <w:sz w:val="22"/>
-            <w:szCs w:val="22"/>
-          </w:rPr>
-          <w:t>.</w:t>
-        </w:r>
-      </w:ins>
-      <w:ins w:id="80" w:author="Singh, Vijay" w:date="2021-06-02T11:43:00Z">
-        <w:r>
-          <w:rPr>
-            <w:rFonts w:ascii="Times New Roman" w:hAnsi="Times New Roman"/>
-            <w:sz w:val="22"/>
-            <w:szCs w:val="22"/>
-          </w:rPr>
-          <w:t xml:space="preserve"> </w:t>
-        </w:r>
-      </w:ins>
-      <w:del w:id="81" w:author="Vijay Singh" w:date="2021-06-03T10:44:00Z">
-        <w:r>
-          <w:rPr>
-            <w:rFonts w:ascii="Times New Roman" w:hAnsi="Times New Roman"/>
-            <w:sz w:val="22"/>
-            <w:szCs w:val="22"/>
-          </w:rPr>
-          <w:delText>as well as</w:delText>
-        </w:r>
-      </w:del>
-      <w:ins w:id="82" w:author="Vijay Singh" w:date="2021-06-03T10:44:00Z">
-        <w:r>
-          <w:rPr>
-            <w:rFonts w:ascii="Times New Roman" w:hAnsi="Times New Roman"/>
-            <w:sz w:val="22"/>
-            <w:szCs w:val="22"/>
-          </w:rPr>
-          <w:t>In addition</w:t>
-        </w:r>
-      </w:ins>
-      <w:ins w:id="83" w:author="Vijay Singh" w:date="2021-06-03T10:45:00Z">
-        <w:r>
-          <w:rPr>
-            <w:rFonts w:ascii="Times New Roman" w:hAnsi="Times New Roman"/>
-            <w:sz w:val="22"/>
-            <w:szCs w:val="22"/>
-          </w:rPr>
-          <w:t>,</w:t>
-        </w:r>
-      </w:ins>
-      <w:ins w:id="84" w:author="Vijay Singh" w:date="2021-06-03T10:44:00Z">
-        <w:r>
-          <w:rPr>
-            <w:rFonts w:ascii="Times New Roman" w:hAnsi="Times New Roman"/>
-            <w:sz w:val="22"/>
-            <w:szCs w:val="22"/>
-          </w:rPr>
-          <w:t xml:space="preserve"> this model allows us to easily account for</w:t>
-        </w:r>
-      </w:ins>
-      <w:ins w:id="85" w:author="Singh, Vijay" w:date="2021-06-02T11:43:00Z">
-        <w:del w:id="86" w:author="Vijay Singh" w:date="2021-06-03T10:44:00Z">
-          <w:r>
-            <w:rPr>
-              <w:rFonts w:ascii="Times New Roman" w:hAnsi="Times New Roman"/>
-              <w:sz w:val="22"/>
-              <w:szCs w:val="22"/>
-            </w:rPr>
-            <w:delText>,</w:delText>
-          </w:r>
-        </w:del>
-        <w:r>
-          <w:rPr>
-            <w:rFonts w:ascii="Times New Roman" w:hAnsi="Times New Roman"/>
-            <w:sz w:val="22"/>
-            <w:szCs w:val="22"/>
-          </w:rPr>
-          <w:t xml:space="preserve"> the details of </w:t>
-        </w:r>
-      </w:ins>
-      <w:ins w:id="87" w:author="Singh, Vijay" w:date="2021-06-02T11:44:00Z">
-        <w:r>
-          <w:rPr>
-            <w:rFonts w:ascii="Times New Roman" w:hAnsi="Times New Roman"/>
-            <w:sz w:val="22"/>
-            <w:szCs w:val="22"/>
-          </w:rPr>
-          <w:t>the</w:t>
-        </w:r>
-      </w:ins>
-      <w:ins w:id="88" w:author="Singh, Vijay" w:date="2021-06-02T11:43:00Z">
-        <w:r>
-          <w:rPr>
-            <w:rFonts w:ascii="Times New Roman" w:hAnsi="Times New Roman"/>
-            <w:sz w:val="22"/>
-            <w:szCs w:val="22"/>
-          </w:rPr>
-          <w:t xml:space="preserve"> rendering </w:t>
-        </w:r>
-        <w:r>
-          <w:rPr>
-            <w:rFonts w:ascii="Times New Roman" w:hAnsi="Times New Roman"/>
-            <w:sz w:val="22"/>
-            <w:szCs w:val="22"/>
-          </w:rPr>
-          <w:lastRenderedPageBreak/>
-          <w:t>process</w:t>
-        </w:r>
-      </w:ins>
+      <w:r>
+        <w:rPr>
+          <w:rFonts w:ascii="Times New Roman" w:hAnsi="Times New Roman"/>
+          <w:sz w:val="22"/>
+          <w:szCs w:val="22"/>
+        </w:rPr>
+        <w:t>.</w:t>
+      </w:r>
       <w:r>
         <w:rPr>
           <w:rFonts w:ascii="Times New Roman" w:hAnsi="Times New Roman"/>
@@ -11452,120 +10863,127 @@
         </w:rPr>
         <w:t xml:space="preserve"> </w:t>
       </w:r>
-      <w:ins w:id="89" w:author="Singh, Vijay" w:date="2021-06-02T11:44:00Z">
-        <w:r>
-          <w:rPr>
-            <w:rFonts w:ascii="Times New Roman" w:hAnsi="Times New Roman"/>
-            <w:sz w:val="22"/>
-            <w:szCs w:val="22"/>
-          </w:rPr>
-          <w:t xml:space="preserve">used to </w:t>
-        </w:r>
-      </w:ins>
-      <w:ins w:id="90" w:author="Singh, Vijay" w:date="2021-06-02T11:45:00Z">
-        <w:r>
-          <w:rPr>
-            <w:rFonts w:ascii="Times New Roman" w:hAnsi="Times New Roman"/>
-            <w:sz w:val="22"/>
-            <w:szCs w:val="22"/>
-          </w:rPr>
-          <w:t>generate</w:t>
-        </w:r>
-      </w:ins>
-      <w:ins w:id="91" w:author="Singh, Vijay" w:date="2021-06-02T11:44:00Z">
-        <w:r>
-          <w:rPr>
-            <w:rFonts w:ascii="Times New Roman" w:hAnsi="Times New Roman"/>
-            <w:sz w:val="22"/>
-            <w:szCs w:val="22"/>
-          </w:rPr>
-          <w:t xml:space="preserve"> the images </w:t>
-        </w:r>
-        <w:r>
-          <w:rPr>
-            <w:rFonts w:ascii="Times New Roman" w:hAnsi="Times New Roman"/>
-            <w:sz w:val="22"/>
-            <w:szCs w:val="22"/>
-          </w:rPr>
-          <w:t>for the exp</w:t>
-        </w:r>
-      </w:ins>
-      <w:ins w:id="92" w:author="Singh, Vijay" w:date="2021-06-02T11:45:00Z">
-        <w:r>
-          <w:rPr>
-            <w:rFonts w:ascii="Times New Roman" w:hAnsi="Times New Roman"/>
-            <w:sz w:val="22"/>
-            <w:szCs w:val="22"/>
-          </w:rPr>
-          <w:t>eriment</w:t>
-        </w:r>
-      </w:ins>
-      <w:ins w:id="93" w:author="Vijay Singh" w:date="2021-06-03T10:44:00Z">
-        <w:r>
-          <w:rPr>
-            <w:rFonts w:ascii="Times New Roman" w:hAnsi="Times New Roman"/>
-            <w:sz w:val="22"/>
-            <w:szCs w:val="22"/>
-          </w:rPr>
-          <w:t xml:space="preserve">, </w:t>
-        </w:r>
-      </w:ins>
-      <w:ins w:id="94" w:author="Singh, Vijay" w:date="2021-06-02T11:45:00Z">
-        <w:del w:id="95" w:author="Vijay Singh" w:date="2021-06-03T10:44:00Z">
-          <w:r>
-            <w:rPr>
-              <w:rFonts w:ascii="Times New Roman" w:hAnsi="Times New Roman"/>
-              <w:sz w:val="22"/>
-              <w:szCs w:val="22"/>
-            </w:rPr>
-            <w:delText xml:space="preserve"> </w:delText>
-          </w:r>
-        </w:del>
-        <w:r>
-          <w:rPr>
-            <w:rFonts w:ascii="Times New Roman" w:hAnsi="Times New Roman"/>
-            <w:sz w:val="22"/>
-            <w:szCs w:val="22"/>
-          </w:rPr>
-          <w:t xml:space="preserve">such as </w:t>
-        </w:r>
-      </w:ins>
-      <w:r>
-        <w:rPr>
-          <w:rFonts w:ascii="Times New Roman" w:hAnsi="Times New Roman"/>
-          <w:sz w:val="22"/>
-          <w:szCs w:val="22"/>
-        </w:rPr>
-        <w:t xml:space="preserve">the truncation of surface </w:t>
-      </w:r>
-      <w:proofErr w:type="spellStart"/>
-      <w:r>
-        <w:rPr>
-          <w:rFonts w:ascii="Times New Roman" w:hAnsi="Times New Roman"/>
-          <w:sz w:val="22"/>
-          <w:szCs w:val="22"/>
-        </w:rPr>
-        <w:t>reflectances</w:t>
-      </w:r>
-      <w:proofErr w:type="spellEnd"/>
-      <w:r>
-        <w:rPr>
-          <w:rFonts w:ascii="Times New Roman" w:hAnsi="Times New Roman"/>
-          <w:sz w:val="22"/>
-          <w:szCs w:val="22"/>
-        </w:rPr>
-        <w:t xml:space="preserve"> to the range 0 to 1 in our model of natural surface </w:t>
-      </w:r>
-      <w:proofErr w:type="spellStart"/>
-      <w:r>
-        <w:rPr>
-          <w:rFonts w:ascii="Times New Roman" w:hAnsi="Times New Roman"/>
-          <w:sz w:val="22"/>
-          <w:szCs w:val="22"/>
-        </w:rPr>
-        <w:t>reflectances</w:t>
-      </w:r>
-      <w:proofErr w:type="spellEnd"/>
+      <w:r>
+        <w:rPr>
+          <w:rFonts w:ascii="Times New Roman" w:hAnsi="Times New Roman"/>
+          <w:sz w:val="22"/>
+          <w:szCs w:val="22"/>
+        </w:rPr>
+        <w:t>In addition</w:t>
+      </w:r>
+      <w:r>
+        <w:rPr>
+          <w:rFonts w:ascii="Times New Roman" w:hAnsi="Times New Roman"/>
+          <w:sz w:val="22"/>
+          <w:szCs w:val="22"/>
+        </w:rPr>
+        <w:t>,</w:t>
+      </w:r>
+      <w:r>
+        <w:rPr>
+          <w:rFonts w:ascii="Times New Roman" w:hAnsi="Times New Roman"/>
+          <w:sz w:val="22"/>
+          <w:szCs w:val="22"/>
+        </w:rPr>
+        <w:t xml:space="preserve"> this model allows us to easily account for</w:t>
+      </w:r>
+      <w:r>
+        <w:rPr>
+          <w:rFonts w:ascii="Times New Roman" w:hAnsi="Times New Roman"/>
+          <w:sz w:val="22"/>
+          <w:szCs w:val="22"/>
+        </w:rPr>
+        <w:t xml:space="preserve"> the details of </w:t>
+      </w:r>
+      <w:r>
+        <w:rPr>
+          <w:rFonts w:ascii="Times New Roman" w:hAnsi="Times New Roman"/>
+          <w:sz w:val="22"/>
+          <w:szCs w:val="22"/>
+        </w:rPr>
+        <w:t>the</w:t>
+      </w:r>
+      <w:r>
+        <w:rPr>
+          <w:rFonts w:ascii="Times New Roman" w:hAnsi="Times New Roman"/>
+          <w:sz w:val="22"/>
+          <w:szCs w:val="22"/>
+        </w:rPr>
+        <w:t xml:space="preserve"> rendering </w:t>
+      </w:r>
+      <w:r>
+        <w:rPr>
+          <w:rFonts w:ascii="Times New Roman" w:hAnsi="Times New Roman"/>
+          <w:sz w:val="22"/>
+          <w:szCs w:val="22"/>
+        </w:rPr>
+        <w:lastRenderedPageBreak/>
+        <w:t>process</w:t>
+      </w:r>
+      <w:r>
+        <w:rPr>
+          <w:rFonts w:ascii="Times New Roman" w:hAnsi="Times New Roman"/>
+          <w:sz w:val="22"/>
+          <w:szCs w:val="22"/>
+        </w:rPr>
+        <w:t xml:space="preserve"> </w:t>
+      </w:r>
+      <w:r>
+        <w:rPr>
+          <w:rFonts w:ascii="Times New Roman" w:hAnsi="Times New Roman"/>
+          <w:sz w:val="22"/>
+          <w:szCs w:val="22"/>
+        </w:rPr>
+        <w:t xml:space="preserve">used to </w:t>
+      </w:r>
+      <w:r>
+        <w:rPr>
+          <w:rFonts w:ascii="Times New Roman" w:hAnsi="Times New Roman"/>
+          <w:sz w:val="22"/>
+          <w:szCs w:val="22"/>
+        </w:rPr>
+        <w:t>generate</w:t>
+      </w:r>
+      <w:r>
+        <w:rPr>
+          <w:rFonts w:ascii="Times New Roman" w:hAnsi="Times New Roman"/>
+          <w:sz w:val="22"/>
+          <w:szCs w:val="22"/>
+        </w:rPr>
+        <w:t xml:space="preserve"> the images </w:t>
+      </w:r>
+      <w:r>
+        <w:rPr>
+          <w:rFonts w:ascii="Times New Roman" w:hAnsi="Times New Roman"/>
+          <w:sz w:val="22"/>
+          <w:szCs w:val="22"/>
+        </w:rPr>
+        <w:t>for the experiment</w:t>
+      </w:r>
+      <w:r>
+        <w:rPr>
+          <w:rFonts w:ascii="Times New Roman" w:hAnsi="Times New Roman"/>
+          <w:sz w:val="22"/>
+          <w:szCs w:val="22"/>
+        </w:rPr>
+        <w:t xml:space="preserve">, </w:t>
+      </w:r>
+      <w:r>
+        <w:rPr>
+          <w:rFonts w:ascii="Times New Roman" w:hAnsi="Times New Roman"/>
+          <w:sz w:val="22"/>
+          <w:szCs w:val="22"/>
+        </w:rPr>
+        <w:t xml:space="preserve">such as </w:t>
+      </w:r>
+      <w:r>
+        <w:rPr>
+          <w:rFonts w:ascii="Times New Roman" w:hAnsi="Times New Roman"/>
+          <w:sz w:val="22"/>
+          <w:szCs w:val="22"/>
+        </w:rPr>
+        <w:t>the truncation of surface reflectances to the range 0 to 1 in our model of natural surface reflectances</w:t>
+      </w:r>
       <w:r>
         <w:rPr>
           <w:rFonts w:ascii="Times New Roman" w:hAnsi="Times New Roman"/>
@@ -11794,43 +11212,7 @@
           <w:sz w:val="22"/>
           <w:szCs w:val="22"/>
         </w:rPr>
-        <w:t xml:space="preserve"> the fact that the actual covariance of the variation in background surface </w:t>
-      </w:r>
-      <w:proofErr w:type="spellStart"/>
-      <w:r>
-        <w:rPr>
-          <w:rFonts w:ascii="Times New Roman" w:hAnsi="Times New Roman"/>
-          <w:sz w:val="22"/>
-          <w:szCs w:val="22"/>
-        </w:rPr>
-        <w:t>reflectances</w:t>
-      </w:r>
-      <w:proofErr w:type="spellEnd"/>
-      <w:r>
-        <w:rPr>
-          <w:rFonts w:ascii="Times New Roman" w:hAnsi="Times New Roman"/>
-          <w:sz w:val="22"/>
-          <w:szCs w:val="22"/>
-        </w:rPr>
-        <w:t xml:space="preserve"> differs from the nominally specified variation, because we enforce a physical realizability constraint that surface </w:t>
-      </w:r>
-      <w:proofErr w:type="spellStart"/>
-      <w:r>
-        <w:rPr>
-          <w:rFonts w:ascii="Times New Roman" w:hAnsi="Times New Roman"/>
-          <w:sz w:val="22"/>
-          <w:szCs w:val="22"/>
-        </w:rPr>
-        <w:t>reflectances</w:t>
-      </w:r>
-      <w:proofErr w:type="spellEnd"/>
-      <w:r>
-        <w:rPr>
-          <w:rFonts w:ascii="Times New Roman" w:hAnsi="Times New Roman"/>
-          <w:sz w:val="22"/>
-          <w:szCs w:val="22"/>
-        </w:rPr>
-        <w:t xml:space="preserve"> lie between 0 and 1 (See Methods: Reflectance and Illumination Spectra).</w:t>
+        <w:t xml:space="preserve"> the fact that the actual covariance of the variation in background surface reflectances differs from the nominally specified variation, because we enforce a physical realizability constraint that surface reflectances lie between 0 and 1 (See Methods: Reflectance and Illumination Spectra).</w:t>
       </w:r>
     </w:p>
     <w:p>
@@ -12459,6 +11841,13 @@
           <w:sz w:val="22"/>
           <w:szCs w:val="22"/>
         </w:rPr>
+      </w:r>
+      <w:r>
+        <w:rPr>
+          <w:rFonts w:ascii="Times New Roman" w:hAnsi="Times New Roman"/>
+          <w:sz w:val="22"/>
+          <w:szCs w:val="22"/>
+        </w:rPr>
         <w:fldChar w:fldCharType="separate"/>
       </w:r>
       <w:r>
@@ -12946,25 +12335,7 @@
           <w:sz w:val="22"/>
           <w:szCs w:val="22"/>
         </w:rPr>
-        <w:t xml:space="preserve"> surface </w:t>
-      </w:r>
-      <w:proofErr w:type="spellStart"/>
-      <w:r>
-        <w:rPr>
-          <w:rFonts w:ascii="Times New Roman" w:hAnsi="Times New Roman"/>
-          <w:sz w:val="22"/>
-          <w:szCs w:val="22"/>
-        </w:rPr>
-        <w:t>reflectances</w:t>
-      </w:r>
-      <w:proofErr w:type="spellEnd"/>
-      <w:r>
-        <w:rPr>
-          <w:rFonts w:ascii="Times New Roman" w:hAnsi="Times New Roman"/>
-          <w:sz w:val="22"/>
-          <w:szCs w:val="22"/>
-        </w:rPr>
-        <w:t xml:space="preserve"> lie between 0 and 1)</w:t>
+        <w:t xml:space="preserve"> surface reflectances lie between 0 and 1)</w:t>
       </w:r>
       <w:r>
         <w:rPr>
@@ -13831,6 +13202,12 @@
           <w:sz w:val="22"/>
           <w:szCs w:val="22"/>
         </w:rPr>
+      </w:r>
+      <w:r>
+        <w:rPr>
+          <w:sz w:val="22"/>
+          <w:szCs w:val="22"/>
+        </w:rPr>
         <w:fldChar w:fldCharType="separate"/>
       </w:r>
       <w:r>
@@ -13911,15 +13288,7 @@
           <w:sz w:val="22"/>
           <w:szCs w:val="22"/>
         </w:rPr>
-        <w:t xml:space="preserve">We find that the effect of the external variability introduced by variation of background surface </w:t>
-      </w:r>
-      <w:proofErr w:type="spellStart"/>
-      <w:r>
-        <w:rPr>
-          <w:sz w:val="22"/>
-          <w:szCs w:val="22"/>
-        </w:rPr>
-        <w:t>reflectan</w:t>
+        <w:t>We find that the effect of the external variability introduced by variation of background surface reflectan</w:t>
       </w:r>
       <w:r>
         <w:rPr>
@@ -13933,15 +13302,7 @@
           <w:sz w:val="22"/>
           <w:szCs w:val="22"/>
         </w:rPr>
-        <w:t>es</w:t>
-      </w:r>
-      <w:proofErr w:type="spellEnd"/>
-      <w:r>
-        <w:rPr>
-          <w:sz w:val="22"/>
-          <w:szCs w:val="22"/>
-        </w:rPr>
-        <w:t xml:space="preserve"> in natural</w:t>
+        <w:t>es in natural</w:t>
       </w:r>
       <w:r>
         <w:rPr>
@@ -14613,6 +13974,12 @@
           <w:sz w:val="22"/>
           <w:szCs w:val="22"/>
         </w:rPr>
+      </w:r>
+      <w:r>
+        <w:rPr>
+          <w:sz w:val="22"/>
+          <w:szCs w:val="22"/>
+        </w:rPr>
         <w:fldChar w:fldCharType="separate"/>
       </w:r>
       <w:r>
@@ -14663,23 +14030,7 @@
           <w:sz w:val="22"/>
           <w:szCs w:val="22"/>
         </w:rPr>
-        <w:t xml:space="preserve">be possible to manipulate the chromatic structure of the variation in background surface </w:t>
-      </w:r>
-      <w:proofErr w:type="spellStart"/>
-      <w:r>
-        <w:rPr>
-          <w:sz w:val="22"/>
-          <w:szCs w:val="22"/>
-        </w:rPr>
-        <w:t>reflectances</w:t>
-      </w:r>
-      <w:proofErr w:type="spellEnd"/>
-      <w:r>
-        <w:rPr>
-          <w:sz w:val="22"/>
-          <w:szCs w:val="22"/>
-        </w:rPr>
-        <w:t xml:space="preserve"> with the goal of understanding the chromatic tuning of the background effect. This would again be </w:t>
+        <w:t xml:space="preserve">be possible to manipulate the chromatic structure of the variation in background surface reflectances with the goal of understanding the chromatic tuning of the background effect. This would again be </w:t>
       </w:r>
       <w:r>
         <w:rPr>
@@ -14996,6 +14347,12 @@
           <w:sz w:val="22"/>
           <w:szCs w:val="22"/>
         </w:rPr>
+      </w:r>
+      <w:r>
+        <w:rPr>
+          <w:sz w:val="22"/>
+          <w:szCs w:val="22"/>
+        </w:rPr>
         <w:fldChar w:fldCharType="separate"/>
       </w:r>
       <w:r>
@@ -15052,30 +14409,6 @@
         </w:rPr>
         <w:t xml:space="preserve">Link between thresholds and </w:t>
       </w:r>
-      <w:del w:id="96" w:author="Brainard, David H" w:date="2021-06-04T17:06:00Z">
-        <w:r>
-          <w:rPr>
-            <w:rFonts w:ascii="Times New Roman" w:hAnsi="Times New Roman"/>
-            <w:i/>
-            <w:iCs/>
-            <w:sz w:val="22"/>
-            <w:szCs w:val="22"/>
-          </w:rPr>
-          <w:delText>estimates</w:delText>
-        </w:r>
-      </w:del>
-      <w:ins w:id="97" w:author="Brainard, David H" w:date="2021-06-04T17:06:00Z">
-        <w:r>
-          <w:rPr>
-            <w:rFonts w:ascii="Times New Roman" w:hAnsi="Times New Roman"/>
-            <w:i/>
-            <w:iCs/>
-            <w:sz w:val="22"/>
-            <w:szCs w:val="22"/>
-          </w:rPr>
-          <w:t>suprathreshold perceptual judgments</w:t>
-        </w:r>
-      </w:ins>
       <w:r>
         <w:rPr>
           <w:rFonts w:ascii="Times New Roman" w:hAnsi="Times New Roman"/>
@@ -15084,6 +14417,16 @@
           <w:sz w:val="22"/>
           <w:szCs w:val="22"/>
         </w:rPr>
+        <w:t>suprathreshold perceptual judgments</w:t>
+      </w:r>
+      <w:r>
+        <w:rPr>
+          <w:rFonts w:ascii="Times New Roman" w:hAnsi="Times New Roman"/>
+          <w:i/>
+          <w:iCs/>
+          <w:sz w:val="22"/>
+          <w:szCs w:val="22"/>
+        </w:rPr>
         <w:t xml:space="preserve">. </w:t>
       </w:r>
       <w:r>
@@ -15174,16 +14517,14 @@
         </w:rPr>
         <w:t xml:space="preserve">thresholds for detecting changes in the task-relevant variable. As with other threshold-based methods for approaching the stability of </w:t>
       </w:r>
-      <w:ins w:id="98" w:author="Brainard, David H" w:date="2021-06-04T17:07:00Z">
-        <w:r>
-          <w:rPr>
-            <w:rFonts w:ascii="Times New Roman" w:hAnsi="Times New Roman"/>
-            <w:sz w:val="22"/>
-            <w:szCs w:val="22"/>
-          </w:rPr>
-          <w:t xml:space="preserve">suprathreshold </w:t>
-        </w:r>
-      </w:ins>
+      <w:r>
+        <w:rPr>
+          <w:rFonts w:ascii="Times New Roman" w:hAnsi="Times New Roman"/>
+          <w:sz w:val="22"/>
+          <w:szCs w:val="22"/>
+        </w:rPr>
+        <w:t xml:space="preserve">suprathreshold </w:t>
+      </w:r>
       <w:r>
         <w:rPr>
           <w:rFonts w:ascii="Times New Roman" w:hAnsi="Times New Roman"/>
@@ -15192,42 +14533,14 @@
         </w:rPr>
         <w:t xml:space="preserve">perceptual </w:t>
       </w:r>
-      <w:del w:id="99" w:author="Brainard, David H" w:date="2021-06-04T17:06:00Z">
-        <w:r>
-          <w:rPr>
-            <w:rFonts w:ascii="Times New Roman" w:hAnsi="Times New Roman"/>
-            <w:sz w:val="22"/>
-            <w:szCs w:val="22"/>
-          </w:rPr>
-          <w:delText>estimates</w:delText>
-        </w:r>
-        <w:r>
-          <w:rPr>
-            <w:rFonts w:ascii="Times New Roman" w:hAnsi="Times New Roman"/>
-            <w:sz w:val="22"/>
-            <w:szCs w:val="22"/>
-          </w:rPr>
-          <w:delText xml:space="preserve"> </w:delText>
-        </w:r>
-      </w:del>
-      <w:ins w:id="100" w:author="Brainard, David H" w:date="2021-06-04T17:06:00Z">
-        <w:r>
-          <w:rPr>
-            <w:rFonts w:ascii="Times New Roman" w:hAnsi="Times New Roman"/>
-            <w:sz w:val="22"/>
-            <w:szCs w:val="22"/>
-          </w:rPr>
-          <w:t>judgments</w:t>
-        </w:r>
-        <w:r>
-          <w:rPr>
-            <w:rFonts w:ascii="Times New Roman" w:hAnsi="Times New Roman"/>
-            <w:sz w:val="22"/>
-            <w:szCs w:val="22"/>
-          </w:rPr>
-          <w:t xml:space="preserve"> </w:t>
-        </w:r>
-      </w:ins>
+      <w:r>
+        <w:rPr>
+          <w:rFonts w:ascii="Times New Roman" w:hAnsi="Times New Roman"/>
+          <w:sz w:val="22"/>
+          <w:szCs w:val="22"/>
+        </w:rPr>
+        <w:t xml:space="preserve">judgments </w:t>
+      </w:r>
       <w:r>
         <w:rPr>
           <w:rFonts w:ascii="Times New Roman" w:hAnsi="Times New Roman"/>
@@ -15244,42 +14557,14 @@
         </w:rPr>
         <w:t xml:space="preserve">the stability </w:t>
       </w:r>
-      <w:del w:id="101" w:author="Brainard, David H" w:date="2021-06-04T17:07:00Z">
-        <w:r>
-          <w:rPr>
-            <w:rFonts w:ascii="Times New Roman" w:hAnsi="Times New Roman"/>
-            <w:sz w:val="22"/>
-            <w:szCs w:val="22"/>
-          </w:rPr>
-          <w:delText xml:space="preserve">of </w:delText>
-        </w:r>
-        <w:r>
-          <w:rPr>
-            <w:rFonts w:ascii="Times New Roman" w:hAnsi="Times New Roman"/>
-            <w:sz w:val="22"/>
-            <w:szCs w:val="22"/>
-          </w:rPr>
-          <w:delText xml:space="preserve">perceptual </w:delText>
-        </w:r>
-        <w:r>
-          <w:rPr>
-            <w:rFonts w:ascii="Times New Roman" w:hAnsi="Times New Roman"/>
-            <w:sz w:val="22"/>
-            <w:szCs w:val="22"/>
-          </w:rPr>
-          <w:delText>estimates</w:delText>
-        </w:r>
-      </w:del>
-      <w:ins w:id="102" w:author="Brainard, David H" w:date="2021-06-04T17:07:00Z">
-        <w:r>
-          <w:rPr>
-            <w:rFonts w:ascii="Times New Roman" w:hAnsi="Times New Roman"/>
-            <w:sz w:val="22"/>
-            <w:szCs w:val="22"/>
-          </w:rPr>
-          <w:t>such judgments</w:t>
-        </w:r>
-      </w:ins>
+      <w:r>
+        <w:rPr>
+          <w:rFonts w:ascii="Times New Roman" w:hAnsi="Times New Roman"/>
+          <w:sz w:val="22"/>
+          <w:szCs w:val="22"/>
+        </w:rPr>
+        <w:t>such judgments</w:t>
+      </w:r>
       <w:r>
         <w:rPr>
           <w:rFonts w:ascii="Times New Roman" w:hAnsi="Times New Roman"/>
@@ -15678,6 +14963,12 @@
           <w:szCs w:val="22"/>
         </w:rPr>
         <w:fldChar w:fldCharType="end"/>
+      </w:r>
+      <w:r>
+        <w:rPr>
+          <w:sz w:val="22"/>
+          <w:szCs w:val="22"/>
+        </w:rPr>
       </w:r>
       <w:r>
         <w:rPr>
@@ -16151,6 +15442,12 @@
           <w:szCs w:val="22"/>
         </w:rPr>
         <w:fldChar w:fldCharType="end"/>
+      </w:r>
+      <w:r>
+        <w:rPr>
+          <w:sz w:val="22"/>
+          <w:szCs w:val="22"/>
+        </w:rPr>
       </w:r>
       <w:r>
         <w:rPr>
@@ -16523,6 +15820,12 @@
           <w:sz w:val="22"/>
           <w:szCs w:val="22"/>
         </w:rPr>
+      </w:r>
+      <w:r>
+        <w:rPr>
+          <w:sz w:val="22"/>
+          <w:szCs w:val="22"/>
+        </w:rPr>
         <w:fldChar w:fldCharType="separate"/>
       </w:r>
       <w:r>
@@ -16735,7 +16038,6 @@
         </w:rPr>
         <w:t xml:space="preserve"> surface </w:t>
       </w:r>
-      <w:proofErr w:type="spellStart"/>
       <w:r>
         <w:rPr>
           <w:rFonts w:ascii="Times New Roman" w:hAnsi="Times New Roman"/>
@@ -16746,7 +16048,6 @@
         </w:rPr>
         <w:t>reflectances</w:t>
       </w:r>
-      <w:proofErr w:type="spellEnd"/>
       <w:r>
         <w:rPr>
           <w:rFonts w:ascii="Times New Roman" w:hAnsi="Times New Roman"/>
@@ -16799,25 +16100,7 @@
           <w:sz w:val="22"/>
           <w:szCs w:val="22"/>
         </w:rPr>
-        <w:t xml:space="preserve"> surface </w:t>
-      </w:r>
-      <w:proofErr w:type="spellStart"/>
-      <w:r>
-        <w:rPr>
-          <w:rFonts w:ascii="Times New Roman" w:hAnsi="Times New Roman"/>
-          <w:sz w:val="22"/>
-          <w:szCs w:val="22"/>
-        </w:rPr>
-        <w:t>reflectances</w:t>
-      </w:r>
-      <w:proofErr w:type="spellEnd"/>
-      <w:r>
-        <w:rPr>
-          <w:rFonts w:ascii="Times New Roman" w:hAnsi="Times New Roman"/>
-          <w:sz w:val="22"/>
-          <w:szCs w:val="22"/>
-        </w:rPr>
-        <w:t xml:space="preserve"> to determine the distribution from which we </w:t>
+        <w:t xml:space="preserve"> surface reflectances to determine the distribution from which we </w:t>
       </w:r>
       <w:r>
         <w:rPr>
@@ -17040,6 +16323,13 @@
           <w:sz w:val="22"/>
           <w:szCs w:val="22"/>
         </w:rPr>
+      </w:r>
+      <w:r>
+        <w:rPr>
+          <w:rFonts w:ascii="Times New Roman" w:hAnsi="Times New Roman"/>
+          <w:sz w:val="22"/>
+          <w:szCs w:val="22"/>
+        </w:rPr>
         <w:fldChar w:fldCharType="separate"/>
       </w:r>
       <w:r>
@@ -17221,51 +16511,15 @@
           <w:sz w:val="22"/>
           <w:szCs w:val="22"/>
         </w:rPr>
-        <w:t xml:space="preserve">. Although we view this as a reasonable model, it is important to note that the quantitative relation we measured between the magnitude of internal noise and the effect of external noise for natural surface </w:t>
-      </w:r>
-      <w:proofErr w:type="spellStart"/>
-      <w:r>
-        <w:rPr>
-          <w:rFonts w:ascii="Times New Roman" w:hAnsi="Times New Roman"/>
-          <w:sz w:val="22"/>
-          <w:szCs w:val="22"/>
-        </w:rPr>
-        <w:t>reflectances</w:t>
-      </w:r>
-      <w:proofErr w:type="spellEnd"/>
-      <w:r>
-        <w:rPr>
-          <w:rFonts w:ascii="Times New Roman" w:hAnsi="Times New Roman"/>
-          <w:sz w:val="22"/>
-          <w:szCs w:val="22"/>
-        </w:rPr>
-        <w:t xml:space="preserve"> depends on </w:t>
-      </w:r>
-      <w:r>
-        <w:rPr>
-          <w:rFonts w:ascii="Times New Roman" w:hAnsi="Times New Roman"/>
-          <w:sz w:val="22"/>
-          <w:szCs w:val="22"/>
-        </w:rPr>
-        <w:t xml:space="preserve">how the distribution of natural surface </w:t>
-      </w:r>
-      <w:proofErr w:type="spellStart"/>
-      <w:r>
-        <w:rPr>
-          <w:rFonts w:ascii="Times New Roman" w:hAnsi="Times New Roman"/>
-          <w:sz w:val="22"/>
-          <w:szCs w:val="22"/>
-        </w:rPr>
-        <w:t>reflectances</w:t>
-      </w:r>
-      <w:proofErr w:type="spellEnd"/>
-      <w:r>
-        <w:rPr>
-          <w:rFonts w:ascii="Times New Roman" w:hAnsi="Times New Roman"/>
-          <w:sz w:val="22"/>
-          <w:szCs w:val="22"/>
-        </w:rPr>
-        <w:t xml:space="preserve"> is modeled</w:t>
+        <w:t xml:space="preserve">. Although we view this as a reasonable model, it is important to note that the quantitative relation we measured between the magnitude of internal noise and the effect of external noise for natural surface reflectances depends on </w:t>
+      </w:r>
+      <w:r>
+        <w:rPr>
+          <w:rFonts w:ascii="Times New Roman" w:hAnsi="Times New Roman"/>
+          <w:sz w:val="22"/>
+          <w:szCs w:val="22"/>
+        </w:rPr>
+        <w:t>how the distribution of natural surface reflectances is modeled</w:t>
       </w:r>
       <w:r>
         <w:rPr>
@@ -20380,29 +19634,7 @@
           <w:szCs w:val="22"/>
           <w:shd w:val="clear" w:color="auto" w:fill="FFFFFF"/>
         </w:rPr>
-        <w:t xml:space="preserve">thresholds as a function of the amount of variability in the surface reflectance of the background objects. The </w:t>
-      </w:r>
-      <w:proofErr w:type="spellStart"/>
-      <w:r>
-        <w:rPr>
-          <w:rStyle w:val="None"/>
-          <w:rFonts w:ascii="Times New Roman" w:hAnsi="Times New Roman"/>
-          <w:sz w:val="22"/>
-          <w:szCs w:val="22"/>
-          <w:shd w:val="clear" w:color="auto" w:fill="FFFFFF"/>
-        </w:rPr>
-        <w:t>reflectances</w:t>
-      </w:r>
-      <w:proofErr w:type="spellEnd"/>
-      <w:r>
-        <w:rPr>
-          <w:rStyle w:val="None"/>
-          <w:rFonts w:ascii="Times New Roman" w:hAnsi="Times New Roman"/>
-          <w:sz w:val="22"/>
-          <w:szCs w:val="22"/>
-          <w:shd w:val="clear" w:color="auto" w:fill="FFFFFF"/>
-        </w:rPr>
-        <w:t xml:space="preserve"> were chosen from a distribution of natural surfaces. The amount of variability was controlled by multiplying the co</w:t>
+        <w:t>thresholds as a function of the amount of variability in the surface reflectance of the background objects. The reflectances were chosen from a distribution of natural surfaces. The amount of variability was controlled by multiplying the co</w:t>
       </w:r>
       <w:r>
         <w:rPr>
@@ -29715,27 +28947,7 @@
           <w:sz w:val="22"/>
           <w:szCs w:val="22"/>
         </w:rPr>
-        <w:t xml:space="preserve">model developed above. We first develop this equivalence. The advantage of the receptive field formulation is that it can be implemented computationally and applied in cases where the external noise is not Gaussian. In our case, the fact that we truncate surface </w:t>
-      </w:r>
-      <w:proofErr w:type="spellStart"/>
-      <w:r>
-        <w:rPr>
-          <w:rStyle w:val="None"/>
-          <w:rFonts w:ascii="Times New Roman" w:hAnsi="Times New Roman"/>
-          <w:sz w:val="22"/>
-          <w:szCs w:val="22"/>
-        </w:rPr>
-        <w:t>reflectances</w:t>
-      </w:r>
-      <w:proofErr w:type="spellEnd"/>
-      <w:r>
-        <w:rPr>
-          <w:rStyle w:val="None"/>
-          <w:rFonts w:ascii="Times New Roman" w:hAnsi="Times New Roman"/>
-          <w:sz w:val="22"/>
-          <w:szCs w:val="22"/>
-        </w:rPr>
-        <w:t xml:space="preserve"> to lie between 0 and 1 to satisfy physical realizability means that the Gaussian characterization is only an approximation, so that adopting the linear receptive field formulation improves the precision of our modeling. This approach also allows us to incorporate the Poisson variability of the cone excitations.</w:t>
+        <w:t>model developed above. We first develop this equivalence. The advantage of the receptive field formulation is that it can be implemented computationally and applied in cases where the external noise is not Gaussian. In our case, the fact that we truncate surface reflectances to lie between 0 and 1 to satisfy physical realizability means that the Gaussian characterization is only an approximation, so that adopting the linear receptive field formulation improves the precision of our modeling. This approach also allows us to incorporate the Poisson variability of the cone excitations.</w:t>
       </w:r>
     </w:p>
     <w:p>
@@ -35045,27 +34257,7 @@
           <w:sz w:val="22"/>
           <w:szCs w:val="22"/>
         </w:rPr>
-        <w:t xml:space="preserve">the Gaussian model of natural surface </w:t>
-      </w:r>
-      <w:proofErr w:type="spellStart"/>
-      <w:r>
-        <w:rPr>
-          <w:rStyle w:val="None"/>
-          <w:rFonts w:ascii="Times New Roman" w:hAnsi="Times New Roman"/>
-          <w:sz w:val="22"/>
-          <w:szCs w:val="22"/>
-        </w:rPr>
-        <w:t>reflectances</w:t>
-      </w:r>
-      <w:proofErr w:type="spellEnd"/>
-      <w:r>
-        <w:rPr>
-          <w:rStyle w:val="None"/>
-          <w:rFonts w:ascii="Times New Roman" w:hAnsi="Times New Roman"/>
-          <w:sz w:val="22"/>
-          <w:szCs w:val="22"/>
-        </w:rPr>
-        <w:t>.</w:t>
+        <w:t>the Gaussian model of natural surface reflectances.</w:t>
       </w:r>
       <w:r>
         <w:rPr>
@@ -48001,10 +47193,6 @@
     <w:p>
       <w:pPr>
         <w:pStyle w:val="FootnoteText"/>
-        <w:rPr>
-          <w:ins w:id="8" w:author="Brainard, David H [2]" w:date="2021-06-03T15:44:00Z"/>
-          <w:del w:id="9" w:author="Brainard, David H" w:date="2021-06-03T21:03:00Z"/>
-        </w:rPr>
       </w:pPr>
       <w:r>
         <w:rPr>
@@ -48015,33 +47203,9 @@
       <w:r>
         <w:t xml:space="preserve"> </w:t>
       </w:r>
-    </w:p>
-    <w:p>
-      <w:pPr>
-        <w:pStyle w:val="FootnoteText"/>
-      </w:pPr>
-      <w:ins w:id="10" w:author="Brainard, David H [2]" w:date="2021-06-03T15:44:00Z">
-        <w:r>
-          <w:t>This type of experiment may be instrumented with instructions that prompt the observer to report how the object appears, or with instructions that prompt the subject to report their estimate of the object’s reflectance</w:t>
-        </w:r>
-      </w:ins>
-      <w:del w:id="11" w:author="Brainard, David H [2]" w:date="2021-06-03T15:44:00Z">
-        <w:r>
-          <w:delText xml:space="preserve">This type of experiment may be instrumented using subjective instructions, which ask the </w:delText>
-        </w:r>
-        <w:r>
-          <w:delText>observer</w:delText>
-        </w:r>
-        <w:r>
-          <w:delText xml:space="preserve"> to report how the object appears, or using objective instructions, which </w:delText>
-        </w:r>
-        <w:r>
-          <w:delText xml:space="preserve">ask </w:delText>
-        </w:r>
-        <w:r>
-          <w:delText>the subject to report their estimate of the object’s reflectance</w:delText>
-        </w:r>
-      </w:del>
+      <w:r>
+        <w:t>This type of experiment may be instrumented with instructions that prompt the observer to report how the object appears, or with instructions that prompt the subject to report their estimate of the object’s reflectance</w:t>
+      </w:r>
       <w:r>
         <w:t xml:space="preserve">. Exactly what </w:t>
       </w:r>
@@ -48541,7 +47705,7 @@
   <w:num w:numId="3">
     <w:abstractNumId w:val="2"/>
     <w:lvlOverride w:ilvl="0">
-      <w:lvl w:ilvl="0" w:tplc="3886B49C">
+      <w:lvl w:ilvl="0" w:tplc="1D34DE32">
         <w:start w:val="1"/>
         <w:numFmt w:val="decimal"/>
         <w:lvlText w:val="%1."/>
@@ -48570,7 +47734,7 @@
       </w:lvl>
     </w:lvlOverride>
     <w:lvlOverride w:ilvl="1">
-      <w:lvl w:ilvl="1" w:tplc="3F921E1C">
+      <w:lvl w:ilvl="1" w:tplc="DB1E9F08">
         <w:start w:val="1"/>
         <w:numFmt w:val="decimal"/>
         <w:lvlText w:val="%2."/>
@@ -48599,7 +47763,7 @@
       </w:lvl>
     </w:lvlOverride>
     <w:lvlOverride w:ilvl="2">
-      <w:lvl w:ilvl="2" w:tplc="964C81F8">
+      <w:lvl w:ilvl="2" w:tplc="A6B05B66">
         <w:start w:val="1"/>
         <w:numFmt w:val="decimal"/>
         <w:lvlText w:val="%3."/>
@@ -48628,7 +47792,7 @@
       </w:lvl>
     </w:lvlOverride>
     <w:lvlOverride w:ilvl="3">
-      <w:lvl w:ilvl="3" w:tplc="9EC09DC2">
+      <w:lvl w:ilvl="3" w:tplc="E454F09E">
         <w:start w:val="1"/>
         <w:numFmt w:val="decimal"/>
         <w:lvlText w:val="%4."/>
@@ -48657,7 +47821,7 @@
       </w:lvl>
     </w:lvlOverride>
     <w:lvlOverride w:ilvl="4">
-      <w:lvl w:ilvl="4" w:tplc="C58AE43E">
+      <w:lvl w:ilvl="4" w:tplc="79E6EEC6">
         <w:start w:val="1"/>
         <w:numFmt w:val="decimal"/>
         <w:lvlText w:val="%5."/>
@@ -48686,7 +47850,7 @@
       </w:lvl>
     </w:lvlOverride>
     <w:lvlOverride w:ilvl="5">
-      <w:lvl w:ilvl="5" w:tplc="D4845D9A">
+      <w:lvl w:ilvl="5" w:tplc="BA3C3B60">
         <w:start w:val="1"/>
         <w:numFmt w:val="decimal"/>
         <w:lvlText w:val="%6."/>
@@ -48715,7 +47879,7 @@
       </w:lvl>
     </w:lvlOverride>
     <w:lvlOverride w:ilvl="6">
-      <w:lvl w:ilvl="6" w:tplc="73BC742A">
+      <w:lvl w:ilvl="6" w:tplc="21A6261C">
         <w:start w:val="1"/>
         <w:numFmt w:val="decimal"/>
         <w:lvlText w:val="%7."/>
@@ -48744,7 +47908,7 @@
       </w:lvl>
     </w:lvlOverride>
     <w:lvlOverride w:ilvl="7">
-      <w:lvl w:ilvl="7" w:tplc="0FD4B66C">
+      <w:lvl w:ilvl="7" w:tplc="4558C318">
         <w:start w:val="1"/>
         <w:numFmt w:val="decimal"/>
         <w:lvlText w:val="%8."/>
@@ -48773,7 +47937,7 @@
       </w:lvl>
     </w:lvlOverride>
     <w:lvlOverride w:ilvl="8">
-      <w:lvl w:ilvl="8" w:tplc="E30029B2">
+      <w:lvl w:ilvl="8" w:tplc="E5B261AA">
         <w:start w:val="1"/>
         <w:numFmt w:val="decimal"/>
         <w:lvlText w:val="%9."/>
@@ -48806,23 +47970,6 @@
     <w:abstractNumId w:val="1"/>
   </w:num>
 </w:numbering>
-</file>
-
-<file path=word/people.xml><?xml version="1.0" encoding="utf-8"?>
-<w15:people xmlns:wpc="http://schemas.microsoft.com/office/word/2010/wordprocessingCanvas" xmlns:cx="http://schemas.microsoft.com/office/drawing/2014/chartex" xmlns:cx1="http://schemas.microsoft.com/office/drawing/2015/9/8/chartex" xmlns:cx2="http://schemas.microsoft.com/office/drawing/2015/10/21/chartex" xmlns:cx3="http://schemas.microsoft.com/office/drawing/2016/5/9/chartex" xmlns:cx4="http://schemas.microsoft.com/office/drawing/2016/5/10/chartex" xmlns:cx5="http://schemas.microsoft.com/office/drawing/2016/5/11/chartex" xmlns:cx6="http://schemas.microsoft.com/office/drawing/2016/5/12/chartex" xmlns:cx7="http://schemas.microsoft.com/office/drawing/2016/5/13/chartex" xmlns:cx8="http://schemas.microsoft.com/office/drawing/2016/5/14/chartex" xmlns:mc="http://schemas.openxmlformats.org/markup-compatibility/2006" xmlns:aink="http://schemas.microsoft.com/office/drawing/2016/ink" xmlns:am3d="http://schemas.microsoft.com/office/drawing/2017/model3d" xmlns:o="urn:schemas-microsoft-com:office:office" xmlns:r="http://schemas.openxmlformats.org/officeDocument/2006/relationships" xmlns:m="http://schemas.openxmlformats.org/officeDocument/2006/math" xmlns:v="urn:schemas-microsoft-com:vml" xmlns:wp14="http://schemas.microsoft.com/office/word/2010/wordprocessingDrawing" xmlns:wp="http://schemas.openxmlformats.org/drawingml/2006/wordprocessingDrawing" xmlns:w10="urn:schemas-microsoft-com:office:word" xmlns:w="http://schemas.openxmlformats.org/wordprocessingml/2006/main" xmlns:w14="http://schemas.microsoft.com/office/word/2010/wordml" xmlns:w15="http://schemas.microsoft.com/office/word/2012/wordml" xmlns:w16cex="http://schemas.microsoft.com/office/word/2018/wordml/cex" xmlns:w16cid="http://schemas.microsoft.com/office/word/2016/wordml/cid" xmlns:w16="http://schemas.microsoft.com/office/word/2018/wordml" xmlns:w16se="http://schemas.microsoft.com/office/word/2015/wordml/symex" xmlns:wpg="http://schemas.microsoft.com/office/word/2010/wordprocessingGroup" xmlns:wpi="http://schemas.microsoft.com/office/word/2010/wordprocessingInk" xmlns:wne="http://schemas.microsoft.com/office/word/2006/wordml" xmlns:wps="http://schemas.microsoft.com/office/word/2010/wordprocessingShape" mc:Ignorable="w14 w15 w16se w16cid w16 w16cex wp14">
-  <w15:person w15:author="Vijay Singh">
-    <w15:presenceInfo w15:providerId="AD" w15:userId="S::vsingh@ncat.edu::c1b7cf81-31c2-4de5-ada1-64b98c3c1611"/>
-  </w15:person>
-  <w15:person w15:author="Brainard, David H">
-    <w15:presenceInfo w15:providerId="AD" w15:userId="S::dhb@upenn.edu::1236c4e3-da23-40f6-afdd-6eec1c2786fc"/>
-  </w15:person>
-  <w15:person w15:author="Brainard, David H [2]">
-    <w15:presenceInfo w15:providerId="None" w15:userId="Brainard, David H"/>
-  </w15:person>
-  <w15:person w15:author="Singh, Vijay">
-    <w15:presenceInfo w15:providerId="AD" w15:userId="S::vsin@upenn.edu::5db2a141-c7e4-45c8-a142-2d84f7552233"/>
-  </w15:person>
-</w15:people>
 </file>
 
 <file path=word/styles.xml><?xml version="1.0" encoding="utf-8"?>
@@ -49279,6 +48426,7 @@
   <w:style w:type="character" w:default="1" w:styleId="DefaultParagraphFont">
     <w:name w:val="Default Paragraph Font"/>
     <w:uiPriority w:val="1"/>
+    <w:semiHidden/>
     <w:unhideWhenUsed/>
   </w:style>
   <w:style w:type="table" w:default="1" w:styleId="TableNormal">

</xml_diff>